<commit_message>
Updated user guides. Product of review by Andy Barnes and Tom Puckett
Former-commit-id: c834c26889a7cb438c134374f22a62bd38ced22d
</commit_message>
<xml_diff>
--- a/WebApps/MillFrame/UserGuidesMasterVersions/PRM Client Publisher Console User Guide.docx
+++ b/WebApps/MillFrame/UserGuidesMasterVersions/PRM Client Publisher Console User Guide.docx
@@ -66,7 +66,33 @@
           <w:sz w:val="48"/>
           <w:szCs w:val="48"/>
         </w:rPr>
-        <w:t>PRM Release MillFrame 4.</w:t>
+        <w:t xml:space="preserve">PRM Release </w:t>
+      </w:r>
+      <w:proofErr w:type="spellStart"/>
+      <w:r>
+        <w:rPr>
+          <w:rFonts w:ascii="Times New Roman" w:eastAsia="Times New Roman" w:hAnsi="Times New Roman" w:cs="Times New Roman"/>
+          <w:b/>
+          <w:bCs/>
+          <w:color w:val="000000"/>
+          <w:kern w:val="36"/>
+          <w:sz w:val="48"/>
+          <w:szCs w:val="48"/>
+        </w:rPr>
+        <w:t>MillFrame</w:t>
+      </w:r>
+      <w:proofErr w:type="spellEnd"/>
+      <w:r>
+        <w:rPr>
+          <w:rFonts w:ascii="Times New Roman" w:eastAsia="Times New Roman" w:hAnsi="Times New Roman" w:cs="Times New Roman"/>
+          <w:b/>
+          <w:bCs/>
+          <w:color w:val="000000"/>
+          <w:kern w:val="36"/>
+          <w:sz w:val="48"/>
+          <w:szCs w:val="48"/>
+        </w:rPr>
+        <w:t xml:space="preserve"> 4.</w:t>
       </w:r>
       <w:r>
         <w:rPr>
@@ -175,28 +201,30 @@
           <w:sz w:val="27"/>
           <w:szCs w:val="27"/>
         </w:rPr>
-        <w:t>Confidential and Proprietary</w:t>
-      </w:r>
-    </w:p>
-    <w:p>
-      <w:pPr>
-        <w:spacing w:before="100" w:beforeAutospacing="1" w:after="100" w:afterAutospacing="1" w:line="240" w:lineRule="auto"/>
+        <w:t>Confidential</w:t>
+      </w:r>
+      <w:bookmarkStart w:id="0" w:name="_GoBack"/>
+      <w:bookmarkEnd w:id="0"/>
+      <w:r>
         <w:rPr>
           <w:rFonts w:ascii="Times New Roman" w:eastAsia="Times New Roman" w:hAnsi="Times New Roman" w:cs="Times New Roman"/>
           <w:color w:val="000000"/>
           <w:sz w:val="27"/>
           <w:szCs w:val="27"/>
         </w:rPr>
-      </w:pPr>
-      <w:r>
+        <w:t xml:space="preserve"> and Proprietary</w:t>
+      </w:r>
+    </w:p>
+    <w:p>
+      <w:pPr>
+        <w:spacing w:before="100" w:beforeAutospacing="1" w:after="100" w:afterAutospacing="1" w:line="240" w:lineRule="auto"/>
         <w:rPr>
           <w:rFonts w:ascii="Times New Roman" w:eastAsia="Times New Roman" w:hAnsi="Times New Roman" w:cs="Times New Roman"/>
           <w:color w:val="000000"/>
           <w:sz w:val="27"/>
           <w:szCs w:val="27"/>
         </w:rPr>
-        <w:t>© 201</w:t>
-      </w:r>
+      </w:pPr>
       <w:r>
         <w:rPr>
           <w:rFonts w:ascii="Times New Roman" w:eastAsia="Times New Roman" w:hAnsi="Times New Roman" w:cs="Times New Roman"/>
@@ -204,7 +232,7 @@
           <w:sz w:val="27"/>
           <w:szCs w:val="27"/>
         </w:rPr>
-        <w:t>6</w:t>
+        <w:t xml:space="preserve">© </w:t>
       </w:r>
       <w:r>
         <w:rPr>
@@ -213,7 +241,7 @@
           <w:sz w:val="27"/>
           <w:szCs w:val="27"/>
         </w:rPr>
-        <w:t xml:space="preserve"> Milliman, Inc. All rights reserved.</w:t>
+        <w:t>201</w:t>
       </w:r>
       <w:r>
         <w:rPr>
@@ -222,8 +250,7 @@
           <w:sz w:val="27"/>
           <w:szCs w:val="27"/>
         </w:rPr>
-        <w:br/>
-        <w:t>Milliman® is a trademark of Milliman, Inc.</w:t>
+        <w:t>7</w:t>
       </w:r>
       <w:r>
         <w:rPr>
@@ -232,6 +259,84 @@
           <w:sz w:val="27"/>
           <w:szCs w:val="27"/>
         </w:rPr>
+        <w:t xml:space="preserve"> </w:t>
+      </w:r>
+      <w:proofErr w:type="spellStart"/>
+      <w:r>
+        <w:rPr>
+          <w:rFonts w:ascii="Times New Roman" w:eastAsia="Times New Roman" w:hAnsi="Times New Roman" w:cs="Times New Roman"/>
+          <w:color w:val="000000"/>
+          <w:sz w:val="27"/>
+          <w:szCs w:val="27"/>
+        </w:rPr>
+        <w:t>Milliman</w:t>
+      </w:r>
+      <w:proofErr w:type="spellEnd"/>
+      <w:r>
+        <w:rPr>
+          <w:rFonts w:ascii="Times New Roman" w:eastAsia="Times New Roman" w:hAnsi="Times New Roman" w:cs="Times New Roman"/>
+          <w:color w:val="000000"/>
+          <w:sz w:val="27"/>
+          <w:szCs w:val="27"/>
+        </w:rPr>
+        <w:t>, Inc. All rights reserved.</w:t>
+      </w:r>
+      <w:r>
+        <w:rPr>
+          <w:rFonts w:ascii="Times New Roman" w:eastAsia="Times New Roman" w:hAnsi="Times New Roman" w:cs="Times New Roman"/>
+          <w:color w:val="000000"/>
+          <w:sz w:val="27"/>
+          <w:szCs w:val="27"/>
+        </w:rPr>
+        <w:br/>
+      </w:r>
+      <w:proofErr w:type="spellStart"/>
+      <w:r>
+        <w:rPr>
+          <w:rFonts w:ascii="Times New Roman" w:eastAsia="Times New Roman" w:hAnsi="Times New Roman" w:cs="Times New Roman"/>
+          <w:color w:val="000000"/>
+          <w:sz w:val="27"/>
+          <w:szCs w:val="27"/>
+        </w:rPr>
+        <w:t>Milliman</w:t>
+      </w:r>
+      <w:proofErr w:type="spellEnd"/>
+      <w:r>
+        <w:rPr>
+          <w:rFonts w:ascii="Times New Roman" w:eastAsia="Times New Roman" w:hAnsi="Times New Roman" w:cs="Times New Roman"/>
+          <w:color w:val="000000"/>
+          <w:sz w:val="27"/>
+          <w:szCs w:val="27"/>
+        </w:rPr>
+        <w:t xml:space="preserve">® is a trademark of </w:t>
+      </w:r>
+      <w:proofErr w:type="spellStart"/>
+      <w:r>
+        <w:rPr>
+          <w:rFonts w:ascii="Times New Roman" w:eastAsia="Times New Roman" w:hAnsi="Times New Roman" w:cs="Times New Roman"/>
+          <w:color w:val="000000"/>
+          <w:sz w:val="27"/>
+          <w:szCs w:val="27"/>
+        </w:rPr>
+        <w:t>Milliman</w:t>
+      </w:r>
+      <w:proofErr w:type="spellEnd"/>
+      <w:r>
+        <w:rPr>
+          <w:rFonts w:ascii="Times New Roman" w:eastAsia="Times New Roman" w:hAnsi="Times New Roman" w:cs="Times New Roman"/>
+          <w:color w:val="000000"/>
+          <w:sz w:val="27"/>
+          <w:szCs w:val="27"/>
+        </w:rPr>
+        <w:t>, Inc.</w:t>
+      </w:r>
+      <w:r>
+        <w:rPr>
+          <w:rFonts w:ascii="Times New Roman" w:eastAsia="Times New Roman" w:hAnsi="Times New Roman" w:cs="Times New Roman"/>
+          <w:color w:val="000000"/>
+          <w:sz w:val="27"/>
+          <w:szCs w:val="27"/>
+        </w:rPr>
         <w:br/>
         <w:t>All other trademarks belong to their respective owners</w:t>
       </w:r>
@@ -253,7 +358,87 @@
           <w:sz w:val="27"/>
           <w:szCs w:val="27"/>
         </w:rPr>
-        <w:t>This manual and its contents are the confidential property of Milliman, Inc. and are prepared for the exclusive use of Milliman, Inc. and its subscribing clients. Any distribution or reproduction, intentional or unintentional, of any materials contained herein without the express written permission of Milliman, Inc. is prohibited.</w:t>
+        <w:t xml:space="preserve">This manual and its contents are the confidential property of </w:t>
+      </w:r>
+      <w:proofErr w:type="spellStart"/>
+      <w:r>
+        <w:rPr>
+          <w:rFonts w:ascii="Times New Roman" w:eastAsia="Times New Roman" w:hAnsi="Times New Roman" w:cs="Times New Roman"/>
+          <w:color w:val="000000"/>
+          <w:sz w:val="27"/>
+          <w:szCs w:val="27"/>
+        </w:rPr>
+        <w:t>Milliman</w:t>
+      </w:r>
+      <w:proofErr w:type="spellEnd"/>
+      <w:r>
+        <w:rPr>
+          <w:rFonts w:ascii="Times New Roman" w:eastAsia="Times New Roman" w:hAnsi="Times New Roman" w:cs="Times New Roman"/>
+          <w:color w:val="000000"/>
+          <w:sz w:val="27"/>
+          <w:szCs w:val="27"/>
+        </w:rPr>
+        <w:t xml:space="preserve">, Inc. and are prepared for the exclusive use of </w:t>
+      </w:r>
+      <w:proofErr w:type="spellStart"/>
+      <w:r>
+        <w:rPr>
+          <w:rFonts w:ascii="Times New Roman" w:eastAsia="Times New Roman" w:hAnsi="Times New Roman" w:cs="Times New Roman"/>
+          <w:color w:val="000000"/>
+          <w:sz w:val="27"/>
+          <w:szCs w:val="27"/>
+        </w:rPr>
+        <w:t>Milliman</w:t>
+      </w:r>
+      <w:proofErr w:type="spellEnd"/>
+      <w:r>
+        <w:rPr>
+          <w:rFonts w:ascii="Times New Roman" w:eastAsia="Times New Roman" w:hAnsi="Times New Roman" w:cs="Times New Roman"/>
+          <w:color w:val="000000"/>
+          <w:sz w:val="27"/>
+          <w:szCs w:val="27"/>
+        </w:rPr>
+        <w:t xml:space="preserve">, Inc. and its subscribing clients. Any distribution or reproduction, intentional or unintentional, of any materials contained </w:t>
+      </w:r>
+      <w:proofErr w:type="gramStart"/>
+      <w:r>
+        <w:rPr>
+          <w:rFonts w:ascii="Times New Roman" w:eastAsia="Times New Roman" w:hAnsi="Times New Roman" w:cs="Times New Roman"/>
+          <w:color w:val="000000"/>
+          <w:sz w:val="27"/>
+          <w:szCs w:val="27"/>
+        </w:rPr>
+        <w:t>herein</w:t>
+      </w:r>
+      <w:proofErr w:type="gramEnd"/>
+      <w:r>
+        <w:rPr>
+          <w:rFonts w:ascii="Times New Roman" w:eastAsia="Times New Roman" w:hAnsi="Times New Roman" w:cs="Times New Roman"/>
+          <w:color w:val="000000"/>
+          <w:sz w:val="27"/>
+          <w:szCs w:val="27"/>
+        </w:rPr>
+        <w:t xml:space="preserve"> without the express written permission of </w:t>
+      </w:r>
+      <w:proofErr w:type="spellStart"/>
+      <w:r>
+        <w:rPr>
+          <w:rFonts w:ascii="Times New Roman" w:eastAsia="Times New Roman" w:hAnsi="Times New Roman" w:cs="Times New Roman"/>
+          <w:color w:val="000000"/>
+          <w:sz w:val="27"/>
+          <w:szCs w:val="27"/>
+        </w:rPr>
+        <w:t>Milliman</w:t>
+      </w:r>
+      <w:proofErr w:type="spellEnd"/>
+      <w:r>
+        <w:rPr>
+          <w:rFonts w:ascii="Times New Roman" w:eastAsia="Times New Roman" w:hAnsi="Times New Roman" w:cs="Times New Roman"/>
+          <w:color w:val="000000"/>
+          <w:sz w:val="27"/>
+          <w:szCs w:val="27"/>
+        </w:rPr>
+        <w:t>, Inc. is prohibited.</w:t>
       </w:r>
     </w:p>
     <w:p>
@@ -340,6 +525,7 @@
           <w:szCs w:val="27"/>
         </w:rPr>
       </w:pPr>
+      <w:proofErr w:type="spellStart"/>
       <w:r>
         <w:rPr>
           <w:rFonts w:ascii="Times New Roman" w:eastAsia="Times New Roman" w:hAnsi="Times New Roman" w:cs="Times New Roman"/>
@@ -347,18 +533,18 @@
           <w:sz w:val="27"/>
           <w:szCs w:val="27"/>
         </w:rPr>
-        <w:t>Milliman PRM Analytics is a predictive analytics solution capable of predicting any number of healthcare management risks. The primary predictive analytics are the Opportunity Prospective Scores.</w:t>
-      </w:r>
-    </w:p>
-    <w:p>
-      <w:pPr>
+        <w:t>Milliman</w:t>
+      </w:r>
+      <w:proofErr w:type="spellEnd"/>
+      <w:r>
         <w:rPr>
           <w:rFonts w:ascii="Times New Roman" w:eastAsia="Times New Roman" w:hAnsi="Times New Roman" w:cs="Times New Roman"/>
           <w:color w:val="000000"/>
           <w:sz w:val="27"/>
           <w:szCs w:val="27"/>
         </w:rPr>
-      </w:pPr>
+        <w:t xml:space="preserve"> PRM Analytics is a predictive analytics solution </w:t>
+      </w:r>
       <w:r>
         <w:rPr>
           <w:rFonts w:ascii="Times New Roman" w:eastAsia="Times New Roman" w:hAnsi="Times New Roman" w:cs="Times New Roman"/>
@@ -366,28 +552,28 @@
           <w:sz w:val="27"/>
           <w:szCs w:val="27"/>
         </w:rPr>
-        <w:t>Milliman PRM Analytics is not a standalone solution. It can also be integrated with an existing care management system for comprehensive care management. The PRM Care Coordinator Reports provide care managers with a comprehensive view of recent patient clinical and claims activity, making management more efficient and effective.</w:t>
-      </w:r>
-    </w:p>
-    <w:p>
-      <w:pPr>
-        <w:spacing w:before="100" w:beforeAutospacing="1" w:after="100" w:afterAutospacing="1" w:line="240" w:lineRule="auto"/>
+        <w:t>that is used to identify potentially avoidable costs in populations under financial risk</w:t>
+      </w:r>
+      <w:r>
         <w:rPr>
           <w:rFonts w:ascii="Times New Roman" w:eastAsia="Times New Roman" w:hAnsi="Times New Roman" w:cs="Times New Roman"/>
           <w:color w:val="000000"/>
           <w:sz w:val="27"/>
           <w:szCs w:val="27"/>
         </w:rPr>
-      </w:pPr>
-      <w:r>
+        <w:t xml:space="preserve">. </w:t>
+      </w:r>
+    </w:p>
+    <w:p>
+      <w:pPr>
+        <w:spacing w:before="100" w:beforeAutospacing="1" w:after="100" w:afterAutospacing="1" w:line="240" w:lineRule="auto"/>
         <w:rPr>
           <w:rFonts w:ascii="Times New Roman" w:eastAsia="Times New Roman" w:hAnsi="Times New Roman" w:cs="Times New Roman"/>
           <w:color w:val="000000"/>
           <w:sz w:val="27"/>
           <w:szCs w:val="27"/>
         </w:rPr>
-        <w:t xml:space="preserve">Milliman PRM Analytics </w:t>
-      </w:r>
+      </w:pPr>
       <w:r>
         <w:rPr>
           <w:rFonts w:ascii="Times New Roman" w:eastAsia="Times New Roman" w:hAnsi="Times New Roman" w:cs="Times New Roman"/>
@@ -395,41 +581,35 @@
           <w:sz w:val="27"/>
           <w:szCs w:val="27"/>
         </w:rPr>
-        <w:t>are backed by more than 65 years of experience in healthcare consulting, data analytics, operational analysis and problem solving. The solutions offered by this tool leverage a unique reporting structure and custom analytics that help meet coming healthcare challenges head on.</w:t>
-      </w:r>
-    </w:p>
-    <w:p>
-      <w:pPr>
-        <w:spacing w:before="100" w:beforeAutospacing="1" w:after="100" w:afterAutospacing="1" w:line="240" w:lineRule="auto"/>
+        <w:t xml:space="preserve">This user guide is designed to give users an understanding of </w:t>
+      </w:r>
+      <w:r>
         <w:rPr>
           <w:rFonts w:ascii="Times New Roman" w:eastAsia="Times New Roman" w:hAnsi="Times New Roman" w:cs="Times New Roman"/>
           <w:color w:val="000000"/>
           <w:sz w:val="27"/>
           <w:szCs w:val="27"/>
         </w:rPr>
-      </w:pPr>
-    </w:p>
-    <w:p>
-      <w:pPr>
-        <w:spacing w:before="100" w:beforeAutospacing="1" w:after="100" w:afterAutospacing="1" w:line="240" w:lineRule="auto"/>
+        <w:t xml:space="preserve">the features of the PRM </w:t>
+      </w:r>
+      <w:r>
         <w:rPr>
           <w:rFonts w:ascii="Times New Roman" w:eastAsia="Times New Roman" w:hAnsi="Times New Roman" w:cs="Times New Roman"/>
           <w:color w:val="000000"/>
           <w:sz w:val="27"/>
           <w:szCs w:val="27"/>
         </w:rPr>
-      </w:pPr>
-    </w:p>
-    <w:p>
-      <w:pPr>
-        <w:spacing w:before="100" w:beforeAutospacing="1" w:after="100" w:afterAutospacing="1" w:line="240" w:lineRule="auto"/>
+        <w:t>Client Publisher Module</w:t>
+      </w:r>
+      <w:r>
         <w:rPr>
           <w:rFonts w:ascii="Times New Roman" w:eastAsia="Times New Roman" w:hAnsi="Times New Roman" w:cs="Times New Roman"/>
           <w:color w:val="000000"/>
           <w:sz w:val="27"/>
           <w:szCs w:val="27"/>
         </w:rPr>
-      </w:pPr>
+        <w:t>,</w:t>
+      </w:r>
       <w:r>
         <w:rPr>
           <w:rFonts w:ascii="Times New Roman" w:eastAsia="Times New Roman" w:hAnsi="Times New Roman" w:cs="Times New Roman"/>
@@ -437,7 +617,7 @@
           <w:sz w:val="27"/>
           <w:szCs w:val="27"/>
         </w:rPr>
-        <w:t xml:space="preserve">This user guide is designed to give users an understanding of </w:t>
+        <w:t xml:space="preserve"> the functionality </w:t>
       </w:r>
       <w:r>
         <w:rPr>
@@ -446,7 +626,7 @@
           <w:sz w:val="27"/>
           <w:szCs w:val="27"/>
         </w:rPr>
-        <w:t xml:space="preserve">the latest features of the PRM </w:t>
+        <w:t xml:space="preserve">of each section </w:t>
       </w:r>
       <w:r>
         <w:rPr>
@@ -455,7 +635,7 @@
           <w:sz w:val="27"/>
           <w:szCs w:val="27"/>
         </w:rPr>
-        <w:t>Client Publisher Module</w:t>
+        <w:t xml:space="preserve">and </w:t>
       </w:r>
       <w:r>
         <w:rPr>
@@ -464,7 +644,7 @@
           <w:sz w:val="27"/>
           <w:szCs w:val="27"/>
         </w:rPr>
-        <w:t>,</w:t>
+        <w:t>s</w:t>
       </w:r>
       <w:r>
         <w:rPr>
@@ -473,7 +653,7 @@
           <w:sz w:val="27"/>
           <w:szCs w:val="27"/>
         </w:rPr>
-        <w:t xml:space="preserve"> the functionality </w:t>
+        <w:t xml:space="preserve">tep by </w:t>
       </w:r>
       <w:r>
         <w:rPr>
@@ -482,7 +662,7 @@
           <w:sz w:val="27"/>
           <w:szCs w:val="27"/>
         </w:rPr>
-        <w:t xml:space="preserve">of each section </w:t>
+        <w:t>s</w:t>
       </w:r>
       <w:r>
         <w:rPr>
@@ -491,7 +671,7 @@
           <w:sz w:val="27"/>
           <w:szCs w:val="27"/>
         </w:rPr>
-        <w:t xml:space="preserve">and </w:t>
+        <w:t xml:space="preserve">tep </w:t>
       </w:r>
       <w:r>
         <w:rPr>
@@ -500,7 +680,7 @@
           <w:sz w:val="27"/>
           <w:szCs w:val="27"/>
         </w:rPr>
-        <w:t>s</w:t>
+        <w:t>i</w:t>
       </w:r>
       <w:r>
         <w:rPr>
@@ -509,7 +689,7 @@
           <w:sz w:val="27"/>
           <w:szCs w:val="27"/>
         </w:rPr>
-        <w:t xml:space="preserve">tep by </w:t>
+        <w:t>nstructions for using the system</w:t>
       </w:r>
       <w:r>
         <w:rPr>
@@ -518,17 +698,19 @@
           <w:sz w:val="27"/>
           <w:szCs w:val="27"/>
         </w:rPr>
-        <w:t>s</w:t>
-      </w:r>
-      <w:r>
+        <w:t>.</w:t>
+      </w:r>
+    </w:p>
+    <w:p>
+      <w:pPr>
+        <w:spacing w:before="100" w:beforeAutospacing="1" w:after="100" w:afterAutospacing="1" w:line="240" w:lineRule="auto"/>
         <w:rPr>
           <w:rFonts w:ascii="Times New Roman" w:eastAsia="Times New Roman" w:hAnsi="Times New Roman" w:cs="Times New Roman"/>
           <w:color w:val="000000"/>
           <w:sz w:val="27"/>
           <w:szCs w:val="27"/>
         </w:rPr>
-        <w:t xml:space="preserve">tep </w:t>
-      </w:r>
+      </w:pPr>
       <w:r>
         <w:rPr>
           <w:rFonts w:ascii="Times New Roman" w:eastAsia="Times New Roman" w:hAnsi="Times New Roman" w:cs="Times New Roman"/>
@@ -536,7 +718,7 @@
           <w:sz w:val="27"/>
           <w:szCs w:val="27"/>
         </w:rPr>
-        <w:t>i</w:t>
+        <w:t xml:space="preserve">Please note that these instructions are ONLY meant for </w:t>
       </w:r>
       <w:r>
         <w:rPr>
@@ -545,7 +727,7 @@
           <w:sz w:val="27"/>
           <w:szCs w:val="27"/>
         </w:rPr>
-        <w:t>nstructions for using the system</w:t>
+        <w:t xml:space="preserve">internal </w:t>
       </w:r>
       <w:r>
         <w:rPr>
@@ -554,59 +736,64 @@
           <w:sz w:val="27"/>
           <w:szCs w:val="27"/>
         </w:rPr>
-        <w:t>.</w:t>
-      </w:r>
-    </w:p>
-    <w:p>
-      <w:pPr>
-        <w:spacing w:before="100" w:beforeAutospacing="1" w:after="100" w:afterAutospacing="1" w:line="240" w:lineRule="auto"/>
+        <w:t xml:space="preserve">users </w:t>
+      </w:r>
+      <w:r>
         <w:rPr>
           <w:rFonts w:ascii="Times New Roman" w:eastAsia="Times New Roman" w:hAnsi="Times New Roman" w:cs="Times New Roman"/>
           <w:color w:val="000000"/>
           <w:sz w:val="27"/>
           <w:szCs w:val="27"/>
         </w:rPr>
-      </w:pPr>
-      <w:r>
-        <w:rPr>
-          <w:rFonts w:ascii="Times New Roman" w:eastAsia="Times New Roman" w:hAnsi="Times New Roman" w:cs="Times New Roman"/>
+        <w:t>who have been granted administrator access.</w:t>
+      </w:r>
+    </w:p>
+    <w:p>
+      <w:pPr>
+        <w:spacing w:before="100" w:beforeAutospacing="1" w:after="100" w:afterAutospacing="1" w:line="240" w:lineRule="auto"/>
+        <w:rPr>
+          <w:rFonts w:ascii="Times New Roman" w:eastAsia="Times New Roman" w:hAnsi="Times New Roman" w:cs="Times New Roman"/>
+          <w:i/>
+          <w:iCs/>
           <w:color w:val="000000"/>
           <w:sz w:val="27"/>
           <w:szCs w:val="27"/>
         </w:rPr>
-        <w:t xml:space="preserve">Please note that these instructions are ONLY meant for </w:t>
-      </w:r>
-      <w:r>
-        <w:rPr>
-          <w:rFonts w:ascii="Times New Roman" w:eastAsia="Times New Roman" w:hAnsi="Times New Roman" w:cs="Times New Roman"/>
+      </w:pPr>
+      <w:r>
+        <w:rPr>
+          <w:rFonts w:ascii="Times New Roman" w:eastAsia="Times New Roman" w:hAnsi="Times New Roman" w:cs="Times New Roman"/>
+          <w:i/>
+          <w:iCs/>
           <w:color w:val="000000"/>
           <w:sz w:val="27"/>
           <w:szCs w:val="27"/>
         </w:rPr>
-        <w:t xml:space="preserve">internal </w:t>
-      </w:r>
-      <w:r>
-        <w:rPr>
-          <w:rFonts w:ascii="Times New Roman" w:eastAsia="Times New Roman" w:hAnsi="Times New Roman" w:cs="Times New Roman"/>
+        <w:t>Note: Access to</w:t>
+      </w:r>
+      <w:r>
+        <w:rPr>
+          <w:rFonts w:ascii="Times New Roman" w:eastAsia="Times New Roman" w:hAnsi="Times New Roman" w:cs="Times New Roman"/>
+          <w:i/>
+          <w:iCs/>
           <w:color w:val="000000"/>
           <w:sz w:val="27"/>
           <w:szCs w:val="27"/>
         </w:rPr>
-        <w:t xml:space="preserve">users </w:t>
-      </w:r>
-      <w:r>
-        <w:rPr>
-          <w:rFonts w:ascii="Times New Roman" w:eastAsia="Times New Roman" w:hAnsi="Times New Roman" w:cs="Times New Roman"/>
+        <w:t xml:space="preserve"> </w:t>
+      </w:r>
+      <w:r>
+        <w:rPr>
+          <w:rFonts w:ascii="Times New Roman" w:eastAsia="Times New Roman" w:hAnsi="Times New Roman" w:cs="Times New Roman"/>
+          <w:i/>
+          <w:iCs/>
           <w:color w:val="000000"/>
           <w:sz w:val="27"/>
           <w:szCs w:val="27"/>
         </w:rPr>
-        <w:t>who have been granted administrator access.</w:t>
-      </w:r>
-    </w:p>
-    <w:p>
-      <w:pPr>
-        <w:spacing w:before="100" w:beforeAutospacing="1" w:after="100" w:afterAutospacing="1" w:line="240" w:lineRule="auto"/>
+        <w:t>various</w:t>
+      </w:r>
+      <w:r>
         <w:rPr>
           <w:rFonts w:ascii="Times New Roman" w:eastAsia="Times New Roman" w:hAnsi="Times New Roman" w:cs="Times New Roman"/>
           <w:i/>
@@ -615,7 +802,8 @@
           <w:sz w:val="27"/>
           <w:szCs w:val="27"/>
         </w:rPr>
-      </w:pPr>
+        <w:t xml:space="preserve"> </w:t>
+      </w:r>
       <w:r>
         <w:rPr>
           <w:rFonts w:ascii="Times New Roman" w:eastAsia="Times New Roman" w:hAnsi="Times New Roman" w:cs="Times New Roman"/>
@@ -625,7 +813,7 @@
           <w:sz w:val="27"/>
           <w:szCs w:val="27"/>
         </w:rPr>
-        <w:t>Note: Access to</w:t>
+        <w:t>functionality</w:t>
       </w:r>
       <w:r>
         <w:rPr>
@@ -636,62 +824,18 @@
           <w:sz w:val="27"/>
           <w:szCs w:val="27"/>
         </w:rPr>
-        <w:t xml:space="preserve"> </w:t>
-      </w:r>
-      <w:r>
-        <w:rPr>
-          <w:rFonts w:ascii="Times New Roman" w:eastAsia="Times New Roman" w:hAnsi="Times New Roman" w:cs="Times New Roman"/>
-          <w:i/>
-          <w:iCs/>
+        <w:t xml:space="preserve"> is dictated by what was enabled for the role assigned to the user and the options enabled for the client. For illustration purposes, all of the functionality is enabled in the screen shots shown below.</w:t>
+      </w:r>
+    </w:p>
+    <w:p>
+      <w:pPr>
+        <w:spacing w:before="100" w:beforeAutospacing="1" w:after="100" w:afterAutospacing="1" w:line="240" w:lineRule="auto"/>
+        <w:rPr>
+          <w:rFonts w:ascii="Times New Roman" w:eastAsia="Times New Roman" w:hAnsi="Times New Roman" w:cs="Times New Roman"/>
           <w:color w:val="000000"/>
           <w:sz w:val="27"/>
           <w:szCs w:val="27"/>
         </w:rPr>
-        <w:t>various</w:t>
-      </w:r>
-      <w:r>
-        <w:rPr>
-          <w:rFonts w:ascii="Times New Roman" w:eastAsia="Times New Roman" w:hAnsi="Times New Roman" w:cs="Times New Roman"/>
-          <w:i/>
-          <w:iCs/>
-          <w:color w:val="000000"/>
-          <w:sz w:val="27"/>
-          <w:szCs w:val="27"/>
-        </w:rPr>
-        <w:t xml:space="preserve"> </w:t>
-      </w:r>
-      <w:r>
-        <w:rPr>
-          <w:rFonts w:ascii="Times New Roman" w:eastAsia="Times New Roman" w:hAnsi="Times New Roman" w:cs="Times New Roman"/>
-          <w:i/>
-          <w:iCs/>
-          <w:color w:val="000000"/>
-          <w:sz w:val="27"/>
-          <w:szCs w:val="27"/>
-        </w:rPr>
-        <w:t>functionality</w:t>
-      </w:r>
-      <w:r>
-        <w:rPr>
-          <w:rFonts w:ascii="Times New Roman" w:eastAsia="Times New Roman" w:hAnsi="Times New Roman" w:cs="Times New Roman"/>
-          <w:i/>
-          <w:iCs/>
-          <w:color w:val="000000"/>
-          <w:sz w:val="27"/>
-          <w:szCs w:val="27"/>
-        </w:rPr>
-        <w:t xml:space="preserve"> is dictated by what was enabled for the role assigned to the user and the options enabled for the client. For illustration purposes, all of the functionality is enabled in the screen shots shown below.</w:t>
-      </w:r>
-    </w:p>
-    <w:p>
-      <w:pPr>
-        <w:spacing w:before="100" w:beforeAutospacing="1" w:after="100" w:afterAutospacing="1" w:line="240" w:lineRule="auto"/>
-        <w:rPr>
-          <w:rFonts w:ascii="Times New Roman" w:eastAsia="Times New Roman" w:hAnsi="Times New Roman" w:cs="Times New Roman"/>
-          <w:color w:val="000000"/>
-          <w:sz w:val="27"/>
-          <w:szCs w:val="27"/>
-        </w:rPr>
       </w:pPr>
     </w:p>
     <w:p>
@@ -716,6 +860,7 @@
           <w:sz w:val="36"/>
           <w:szCs w:val="36"/>
         </w:rPr>
+        <w:lastRenderedPageBreak/>
         <w:t>Technical Support</w:t>
       </w:r>
     </w:p>
@@ -910,15 +1055,49 @@
           <w:sz w:val="28"/>
           <w:szCs w:val="28"/>
         </w:rPr>
-        <w:t xml:space="preserve">updated </w:t>
-      </w:r>
-      <w:r>
-        <w:rPr>
-          <w:rFonts w:ascii="Times New Roman" w:hAnsi="Times New Roman" w:cs="Times New Roman"/>
-          <w:sz w:val="28"/>
-          <w:szCs w:val="28"/>
-        </w:rPr>
-        <w:t xml:space="preserve">contents </w:t>
+        <w:t>updated</w:t>
+      </w:r>
+      <w:r>
+        <w:rPr>
+          <w:rFonts w:ascii="Times New Roman" w:hAnsi="Times New Roman" w:cs="Times New Roman"/>
+          <w:sz w:val="28"/>
+          <w:szCs w:val="28"/>
+        </w:rPr>
+        <w:t xml:space="preserve"> content</w:t>
+      </w:r>
+      <w:r>
+        <w:rPr>
+          <w:rFonts w:ascii="Times New Roman" w:hAnsi="Times New Roman" w:cs="Times New Roman"/>
+          <w:sz w:val="28"/>
+          <w:szCs w:val="28"/>
+        </w:rPr>
+        <w:t xml:space="preserve"> </w:t>
+      </w:r>
+      <w:r>
+        <w:rPr>
+          <w:rFonts w:ascii="Times New Roman" w:hAnsi="Times New Roman" w:cs="Times New Roman"/>
+          <w:sz w:val="28"/>
+          <w:szCs w:val="28"/>
+        </w:rPr>
+        <w:t>(</w:t>
+      </w:r>
+      <w:proofErr w:type="spellStart"/>
+      <w:r>
+        <w:rPr>
+          <w:rFonts w:ascii="Times New Roman" w:hAnsi="Times New Roman" w:cs="Times New Roman"/>
+          <w:sz w:val="28"/>
+          <w:szCs w:val="28"/>
+        </w:rPr>
+        <w:t>Qlikview</w:t>
+      </w:r>
+      <w:proofErr w:type="spellEnd"/>
+      <w:r>
+        <w:rPr>
+          <w:rFonts w:ascii="Times New Roman" w:hAnsi="Times New Roman" w:cs="Times New Roman"/>
+          <w:sz w:val="28"/>
+          <w:szCs w:val="28"/>
+        </w:rPr>
+        <w:t xml:space="preserve"> Reports) </w:t>
       </w:r>
       <w:r>
         <w:rPr>
@@ -958,52 +1137,80 @@
           <w:sz w:val="28"/>
           <w:szCs w:val="28"/>
         </w:rPr>
-        <w:t>This functionality is limited to updating “existing” content on the server.  In the event “new” content is required on the PRM server, a request should be directed to PRM support to create the initial containers for the new project, which can then be updated via the Client Publisher Console.</w:t>
-      </w:r>
-    </w:p>
-    <w:p>
-      <w:pPr>
-        <w:spacing w:before="100" w:beforeAutospacing="1" w:after="100" w:afterAutospacing="1" w:line="240" w:lineRule="auto"/>
-        <w:rPr>
-          <w:rFonts w:ascii="Times New Roman" w:eastAsia="Times New Roman" w:hAnsi="Times New Roman" w:cs="Times New Roman"/>
-          <w:b/>
-          <w:bCs/>
-          <w:color w:val="000000"/>
-          <w:sz w:val="27"/>
-          <w:szCs w:val="27"/>
-        </w:rPr>
-      </w:pPr>
-    </w:p>
-    <w:p>
-      <w:pPr>
-        <w:spacing w:before="100" w:beforeAutospacing="1" w:after="100" w:afterAutospacing="1" w:line="240" w:lineRule="auto"/>
-        <w:rPr>
-          <w:rFonts w:ascii="Times New Roman" w:eastAsia="Times New Roman" w:hAnsi="Times New Roman" w:cs="Times New Roman"/>
-          <w:b/>
-          <w:bCs/>
-          <w:color w:val="000000"/>
-          <w:sz w:val="27"/>
-          <w:szCs w:val="27"/>
-        </w:rPr>
-      </w:pPr>
-    </w:p>
-    <w:p>
-      <w:pPr>
-        <w:spacing w:before="100" w:beforeAutospacing="1" w:after="100" w:afterAutospacing="1" w:line="240" w:lineRule="auto"/>
-        <w:rPr>
-          <w:rFonts w:ascii="Times New Roman" w:eastAsia="Times New Roman" w:hAnsi="Times New Roman" w:cs="Times New Roman"/>
-          <w:b/>
-          <w:bCs/>
-          <w:color w:val="000000"/>
-          <w:sz w:val="27"/>
-          <w:szCs w:val="27"/>
-        </w:rPr>
-      </w:pPr>
-    </w:p>
-    <w:p>
-      <w:pPr>
-        <w:pStyle w:val="Heading2"/>
-      </w:pPr>
+        <w:t xml:space="preserve">Publishing content means that </w:t>
+      </w:r>
+      <w:r>
+        <w:rPr>
+          <w:rFonts w:ascii="Times New Roman" w:hAnsi="Times New Roman" w:cs="Times New Roman"/>
+          <w:sz w:val="28"/>
+          <w:szCs w:val="28"/>
+        </w:rPr>
+        <w:t xml:space="preserve">it </w:t>
+      </w:r>
+      <w:r>
+        <w:rPr>
+          <w:rFonts w:ascii="Times New Roman" w:hAnsi="Times New Roman" w:cs="Times New Roman"/>
+          <w:sz w:val="28"/>
+          <w:szCs w:val="28"/>
+        </w:rPr>
+        <w:t xml:space="preserve">will be available to be viewed by authorized users.  </w:t>
+      </w:r>
+      <w:r>
+        <w:rPr>
+          <w:rFonts w:ascii="Times New Roman" w:hAnsi="Times New Roman" w:cs="Times New Roman"/>
+          <w:sz w:val="28"/>
+          <w:szCs w:val="28"/>
+        </w:rPr>
+        <w:t xml:space="preserve">This functionality is limited to </w:t>
+      </w:r>
+      <w:r>
+        <w:rPr>
+          <w:rFonts w:ascii="Times New Roman" w:hAnsi="Times New Roman" w:cs="Times New Roman"/>
+          <w:sz w:val="28"/>
+          <w:szCs w:val="28"/>
+        </w:rPr>
+        <w:t xml:space="preserve">replacing an </w:t>
+      </w:r>
+      <w:r>
+        <w:rPr>
+          <w:rFonts w:ascii="Times New Roman" w:hAnsi="Times New Roman" w:cs="Times New Roman"/>
+          <w:sz w:val="28"/>
+          <w:szCs w:val="28"/>
+        </w:rPr>
+        <w:t xml:space="preserve">“existing” </w:t>
+      </w:r>
+      <w:r>
+        <w:rPr>
+          <w:rFonts w:ascii="Times New Roman" w:hAnsi="Times New Roman" w:cs="Times New Roman"/>
+          <w:sz w:val="28"/>
+          <w:szCs w:val="28"/>
+        </w:rPr>
+        <w:t xml:space="preserve">named report </w:t>
+      </w:r>
+      <w:r>
+        <w:rPr>
+          <w:rFonts w:ascii="Times New Roman" w:hAnsi="Times New Roman" w:cs="Times New Roman"/>
+          <w:sz w:val="28"/>
+          <w:szCs w:val="28"/>
+        </w:rPr>
+        <w:t xml:space="preserve">on the server.  In the event “new” content </w:t>
+      </w:r>
+      <w:r>
+        <w:rPr>
+          <w:rFonts w:ascii="Times New Roman" w:hAnsi="Times New Roman" w:cs="Times New Roman"/>
+          <w:sz w:val="28"/>
+          <w:szCs w:val="28"/>
+        </w:rPr>
+        <w:t xml:space="preserve">(a QVW that has not previously been published) </w:t>
+      </w:r>
+      <w:r>
+        <w:rPr>
+          <w:rFonts w:ascii="Times New Roman" w:hAnsi="Times New Roman" w:cs="Times New Roman"/>
+          <w:sz w:val="28"/>
+          <w:szCs w:val="28"/>
+        </w:rPr>
+        <w:t>is required on the PRM server, a request should be directed to PRM support to create the initial containers for the new project, which can then be updated via the Client Publisher Console.</w:t>
+      </w:r>
     </w:p>
     <w:p>
       <w:pPr>
@@ -1050,7 +1257,39 @@
           <w:sz w:val="28"/>
           <w:szCs w:val="28"/>
         </w:rPr>
-        <w:t>Login in to the Web Portal</w:t>
+        <w:t>Login to the Web Portal</w:t>
+      </w:r>
+      <w:r>
+        <w:rPr>
+          <w:rFonts w:ascii="Times New Roman" w:hAnsi="Times New Roman"/>
+          <w:sz w:val="28"/>
+          <w:szCs w:val="28"/>
+        </w:rPr>
+        <w:t xml:space="preserve"> (</w:t>
+      </w:r>
+      <w:r>
+        <w:rPr>
+          <w:rFonts w:ascii="Times New Roman" w:hAnsi="Times New Roman"/>
+          <w:sz w:val="28"/>
+          <w:szCs w:val="28"/>
+        </w:rPr>
+        <w:t>https://prm.milliman.com</w:t>
+      </w:r>
+      <w:r>
+        <w:rPr>
+          <w:rFonts w:ascii="Times New Roman" w:hAnsi="Times New Roman"/>
+          <w:sz w:val="28"/>
+          <w:szCs w:val="28"/>
+        </w:rPr>
+        <w:t>)</w:t>
+      </w:r>
+      <w:r>
+        <w:rPr>
+          <w:rFonts w:ascii="Times New Roman" w:hAnsi="Times New Roman"/>
+          <w:sz w:val="28"/>
+          <w:szCs w:val="28"/>
+        </w:rPr>
+        <w:t xml:space="preserve">.  </w:t>
       </w:r>
     </w:p>
     <w:p>
@@ -1068,6 +1307,7 @@
           <w:sz w:val="28"/>
           <w:szCs w:val="28"/>
         </w:rPr>
+        <w:lastRenderedPageBreak/>
         <w:drawing>
           <wp:inline distT="0" distB="0" distL="0" distR="0" wp14:anchorId="2109CBA4" wp14:editId="0FD6053C">
             <wp:extent cx="5936297" cy="3000375"/>
@@ -1207,7 +1447,15 @@
           <w:sz w:val="28"/>
           <w:szCs w:val="28"/>
         </w:rPr>
-        <w:t xml:space="preserve">that </w:t>
+        <w:t>who</w:t>
+      </w:r>
+      <w:r>
+        <w:rPr>
+          <w:rFonts w:ascii="Times New Roman" w:hAnsi="Times New Roman"/>
+          <w:sz w:val="28"/>
+          <w:szCs w:val="28"/>
+        </w:rPr>
+        <w:t xml:space="preserve"> </w:t>
       </w:r>
       <w:r>
         <w:rPr>
@@ -1255,6 +1503,14 @@
           <w:sz w:val="28"/>
           <w:szCs w:val="28"/>
         </w:rPr>
+        <w:t xml:space="preserve"> (normally one report)</w:t>
+      </w:r>
+      <w:r>
+        <w:rPr>
+          <w:rFonts w:ascii="Times New Roman" w:hAnsi="Times New Roman"/>
+          <w:sz w:val="28"/>
+          <w:szCs w:val="28"/>
+        </w:rPr>
         <w:t xml:space="preserve"> then click on Publish content will navigate the user to Publish content page otherwise if a user is authorized to publish contents for </w:t>
       </w:r>
       <w:r>
@@ -1288,6 +1544,14 @@
           <w:szCs w:val="28"/>
         </w:rPr>
         <w:t>to show each collection of reports.</w:t>
+      </w:r>
+      <w:r>
+        <w:rPr>
+          <w:rFonts w:ascii="Times New Roman" w:hAnsi="Times New Roman"/>
+          <w:sz w:val="28"/>
+          <w:szCs w:val="28"/>
+        </w:rPr>
+        <w:t xml:space="preserve">  </w:t>
       </w:r>
     </w:p>
     <w:p>
@@ -1503,6 +1767,7 @@
           <w:sz w:val="28"/>
           <w:szCs w:val="28"/>
         </w:rPr>
+        <w:lastRenderedPageBreak/>
         <w:drawing>
           <wp:inline distT="0" distB="0" distL="0" distR="0" wp14:anchorId="2EC12CB7" wp14:editId="43DD47DD">
             <wp:extent cx="5934903" cy="3524742"/>
@@ -1669,6 +1934,7 @@
           <w:sz w:val="28"/>
           <w:szCs w:val="28"/>
         </w:rPr>
+        <w:lastRenderedPageBreak/>
         <w:drawing>
           <wp:inline distT="0" distB="0" distL="0" distR="0" wp14:anchorId="317112FD" wp14:editId="59F23CE4">
             <wp:extent cx="5687219" cy="3000794"/>
@@ -2190,6 +2456,7 @@
           <w:sz w:val="28"/>
           <w:szCs w:val="28"/>
         </w:rPr>
+        <w:lastRenderedPageBreak/>
         <w:t xml:space="preserve"> As previously mentioned, when you make changes in the </w:t>
       </w:r>
       <w:r>
@@ -2291,6 +2558,7 @@
           <w:sz w:val="28"/>
           <w:szCs w:val="28"/>
         </w:rPr>
+        <w:lastRenderedPageBreak/>
         <w:drawing>
           <wp:inline distT="0" distB="0" distL="0" distR="0" wp14:anchorId="777B5481" wp14:editId="68172FA6">
             <wp:extent cx="5943600" cy="7406005"/>
@@ -2386,6 +2654,7 @@
           <w:sz w:val="28"/>
           <w:szCs w:val="28"/>
         </w:rPr>
+        <w:lastRenderedPageBreak/>
         <w:t xml:space="preserve"> Clicking on the </w:t>
       </w:r>
       <w:r>
@@ -2567,6 +2836,7 @@
       <w:r>
         <w:rPr>
           <w:rFonts w:ascii="Times New Roman" w:hAnsi="Times New Roman" w:cs="Times New Roman"/>
+          <w:noProof/>
           <w:sz w:val="28"/>
           <w:szCs w:val="28"/>
         </w:rPr>
@@ -2637,6 +2907,7 @@
         <w:rPr>
           <w:noProof/>
         </w:rPr>
+        <w:lastRenderedPageBreak/>
         <w:drawing>
           <wp:inline distT="0" distB="0" distL="0" distR="0" wp14:anchorId="2E0AFA14" wp14:editId="7628A781">
             <wp:extent cx="5943600" cy="2790825"/>
@@ -2880,22 +3151,6 @@
       </w:pPr>
     </w:p>
     <w:p>
-      <w:pPr>
-        <w:rPr>
-          <w:rFonts w:ascii="Times New Roman" w:hAnsi="Times New Roman" w:cs="Times New Roman"/>
-          <w:sz w:val="28"/>
-          <w:szCs w:val="28"/>
-        </w:rPr>
-      </w:pPr>
-    </w:p>
-    <w:p>
-      <w:pPr>
-        <w:rPr>
-          <w:rFonts w:ascii="Times New Roman" w:hAnsi="Times New Roman" w:cs="Times New Roman"/>
-          <w:sz w:val="28"/>
-          <w:szCs w:val="28"/>
-        </w:rPr>
-      </w:pPr>
       <w:r>
         <w:rPr>
           <w:rFonts w:ascii="Times New Roman" w:hAnsi="Times New Roman" w:cs="Times New Roman"/>
@@ -2987,23 +3242,19 @@
     </w:p>
     <w:p>
       <w:pPr>
-        <w:pStyle w:val="Heading2"/>
-      </w:pPr>
-    </w:p>
-    <w:p>
-      <w:pPr>
-        <w:rPr>
-          <w:rFonts w:ascii="Times New Roman" w:hAnsi="Times New Roman" w:cs="Times New Roman"/>
-          <w:sz w:val="28"/>
-          <w:szCs w:val="28"/>
-        </w:rPr>
-      </w:pPr>
-      <w:r>
-        <w:rPr>
-          <w:rFonts w:ascii="Times New Roman" w:hAnsi="Times New Roman" w:cs="Times New Roman"/>
-          <w:sz w:val="28"/>
-          <w:szCs w:val="28"/>
-        </w:rPr>
+        <w:rPr>
+          <w:rFonts w:ascii="Times New Roman" w:hAnsi="Times New Roman" w:cs="Times New Roman"/>
+          <w:sz w:val="28"/>
+          <w:szCs w:val="28"/>
+        </w:rPr>
+      </w:pPr>
+      <w:r>
+        <w:rPr>
+          <w:rFonts w:ascii="Times New Roman" w:hAnsi="Times New Roman" w:cs="Times New Roman"/>
+          <w:sz w:val="28"/>
+          <w:szCs w:val="28"/>
+        </w:rPr>
+        <w:lastRenderedPageBreak/>
         <w:t>1</w:t>
       </w:r>
       <w:r>
@@ -3039,240 +3290,22 @@
           <w:szCs w:val="28"/>
         </w:rPr>
       </w:pPr>
-      <w:r>
-        <w:rPr>
-          <w:rFonts w:ascii="Times New Roman" w:hAnsi="Times New Roman" w:cs="Times New Roman"/>
-          <w:sz w:val="28"/>
-          <w:szCs w:val="28"/>
-        </w:rPr>
-        <w:t xml:space="preserve">16. </w:t>
-      </w:r>
-      <w:r>
-        <w:rPr>
-          <w:rFonts w:ascii="Times New Roman" w:hAnsi="Times New Roman" w:cs="Times New Roman"/>
-          <w:sz w:val="28"/>
-          <w:szCs w:val="28"/>
-        </w:rPr>
-        <w:t xml:space="preserve">The first tab is the </w:t>
-      </w:r>
-      <w:r>
-        <w:rPr>
-          <w:rFonts w:ascii="Times New Roman" w:hAnsi="Times New Roman" w:cs="Times New Roman"/>
-          <w:sz w:val="28"/>
-          <w:szCs w:val="28"/>
-        </w:rPr>
-        <w:t>“</w:t>
-      </w:r>
-      <w:r>
-        <w:rPr>
-          <w:rFonts w:ascii="Times New Roman" w:hAnsi="Times New Roman" w:cs="Times New Roman"/>
-          <w:sz w:val="28"/>
-          <w:szCs w:val="28"/>
-        </w:rPr>
-        <w:t>Summary</w:t>
-      </w:r>
-      <w:r>
-        <w:rPr>
-          <w:rFonts w:ascii="Times New Roman" w:hAnsi="Times New Roman" w:cs="Times New Roman"/>
-          <w:sz w:val="28"/>
-          <w:szCs w:val="28"/>
-        </w:rPr>
-        <w:t>”</w:t>
-      </w:r>
-      <w:r>
-        <w:rPr>
-          <w:rFonts w:ascii="Times New Roman" w:hAnsi="Times New Roman" w:cs="Times New Roman"/>
-          <w:sz w:val="28"/>
-          <w:szCs w:val="28"/>
-        </w:rPr>
-        <w:t xml:space="preserve"> tab.</w:t>
-      </w:r>
-    </w:p>
-    <w:p>
-      <w:pPr>
-        <w:rPr>
-          <w:rFonts w:ascii="Times New Roman" w:hAnsi="Times New Roman" w:cs="Times New Roman"/>
-          <w:sz w:val="28"/>
-          <w:szCs w:val="28"/>
-        </w:rPr>
-      </w:pPr>
-      <w:r>
-        <w:rPr>
-          <w:rFonts w:ascii="Times New Roman" w:hAnsi="Times New Roman" w:cs="Times New Roman"/>
-          <w:sz w:val="28"/>
-          <w:szCs w:val="28"/>
-        </w:rPr>
-        <w:t>[MISSING SCREENCAP]</w:t>
-      </w:r>
-    </w:p>
-    <w:p>
-      <w:pPr>
-        <w:rPr>
-          <w:rFonts w:ascii="Times New Roman" w:hAnsi="Times New Roman" w:cs="Times New Roman"/>
-          <w:sz w:val="28"/>
-          <w:szCs w:val="28"/>
-        </w:rPr>
-      </w:pPr>
-      <w:r>
-        <w:rPr>
-          <w:rFonts w:ascii="Times New Roman" w:hAnsi="Times New Roman" w:cs="Times New Roman"/>
-          <w:sz w:val="28"/>
-          <w:szCs w:val="28"/>
-        </w:rPr>
-        <w:t xml:space="preserve">17. </w:t>
-      </w:r>
-      <w:r>
-        <w:rPr>
-          <w:rFonts w:ascii="Times New Roman" w:hAnsi="Times New Roman" w:cs="Times New Roman"/>
-          <w:sz w:val="28"/>
-          <w:szCs w:val="28"/>
-        </w:rPr>
-        <w:t xml:space="preserve">The second tab is the “Failed Selections </w:t>
-      </w:r>
-      <w:proofErr w:type="gramStart"/>
-      <w:r>
-        <w:rPr>
-          <w:rFonts w:ascii="Times New Roman" w:hAnsi="Times New Roman" w:cs="Times New Roman"/>
-          <w:sz w:val="28"/>
-          <w:szCs w:val="28"/>
-        </w:rPr>
-        <w:t>Per</w:t>
-      </w:r>
-      <w:proofErr w:type="gramEnd"/>
-      <w:r>
-        <w:rPr>
-          <w:rFonts w:ascii="Times New Roman" w:hAnsi="Times New Roman" w:cs="Times New Roman"/>
-          <w:sz w:val="28"/>
-          <w:szCs w:val="28"/>
-        </w:rPr>
-        <w:t xml:space="preserve"> User” tab.</w:t>
-      </w:r>
-    </w:p>
-    <w:p>
-      <w:pPr>
-        <w:rPr>
-          <w:rFonts w:ascii="Times New Roman" w:hAnsi="Times New Roman" w:cs="Times New Roman"/>
-          <w:sz w:val="28"/>
-          <w:szCs w:val="28"/>
-        </w:rPr>
-      </w:pPr>
-      <w:r>
-        <w:rPr>
-          <w:rFonts w:ascii="Times New Roman" w:hAnsi="Times New Roman" w:cs="Times New Roman"/>
-          <w:sz w:val="28"/>
-          <w:szCs w:val="28"/>
-        </w:rPr>
-        <w:t>[MISSING SCREENCAP]</w:t>
-      </w:r>
-    </w:p>
-    <w:p>
-      <w:pPr>
-        <w:rPr>
-          <w:rFonts w:ascii="Times New Roman" w:hAnsi="Times New Roman" w:cs="Times New Roman"/>
-          <w:sz w:val="28"/>
-          <w:szCs w:val="28"/>
-        </w:rPr>
-      </w:pPr>
-      <w:r>
-        <w:rPr>
-          <w:rFonts w:ascii="Times New Roman" w:hAnsi="Times New Roman" w:cs="Times New Roman"/>
-          <w:sz w:val="28"/>
-          <w:szCs w:val="28"/>
-        </w:rPr>
-        <w:t xml:space="preserve">18. </w:t>
-      </w:r>
-      <w:r>
-        <w:rPr>
-          <w:rFonts w:ascii="Times New Roman" w:hAnsi="Times New Roman" w:cs="Times New Roman"/>
-          <w:sz w:val="28"/>
-          <w:szCs w:val="28"/>
-        </w:rPr>
-        <w:t>The third tab is the “New Selectable Items” tab.</w:t>
-      </w:r>
-    </w:p>
-    <w:p>
-      <w:pPr>
-        <w:rPr>
-          <w:rFonts w:ascii="Times New Roman" w:hAnsi="Times New Roman" w:cs="Times New Roman"/>
-          <w:sz w:val="28"/>
-          <w:szCs w:val="28"/>
-        </w:rPr>
-      </w:pPr>
-      <w:r>
-        <w:rPr>
-          <w:rFonts w:ascii="Times New Roman" w:hAnsi="Times New Roman" w:cs="Times New Roman"/>
-          <w:sz w:val="28"/>
-          <w:szCs w:val="28"/>
-        </w:rPr>
-        <w:t>[MISSING SCREENCAP]</w:t>
-      </w:r>
-    </w:p>
-    <w:p>
-      <w:pPr>
-        <w:rPr>
-          <w:rFonts w:ascii="Times New Roman" w:hAnsi="Times New Roman" w:cs="Times New Roman"/>
-          <w:sz w:val="28"/>
-          <w:szCs w:val="28"/>
-        </w:rPr>
-      </w:pPr>
-      <w:r>
-        <w:rPr>
-          <w:rFonts w:ascii="Times New Roman" w:hAnsi="Times New Roman" w:cs="Times New Roman"/>
-          <w:sz w:val="28"/>
-          <w:szCs w:val="28"/>
-        </w:rPr>
-        <w:t xml:space="preserve">19. </w:t>
-      </w:r>
-      <w:r>
-        <w:rPr>
-          <w:rFonts w:ascii="Times New Roman" w:hAnsi="Times New Roman" w:cs="Times New Roman"/>
-          <w:sz w:val="28"/>
-          <w:szCs w:val="28"/>
-        </w:rPr>
-        <w:t>The fourth tab is the “Reduction Status” tab.</w:t>
-      </w:r>
-    </w:p>
-    <w:p>
-      <w:pPr>
-        <w:rPr>
-          <w:rFonts w:ascii="Times New Roman" w:hAnsi="Times New Roman" w:cs="Times New Roman"/>
-          <w:sz w:val="28"/>
-          <w:szCs w:val="28"/>
-        </w:rPr>
-      </w:pPr>
-      <w:r>
-        <w:rPr>
-          <w:rFonts w:ascii="Times New Roman" w:hAnsi="Times New Roman" w:cs="Times New Roman"/>
-          <w:sz w:val="28"/>
-          <w:szCs w:val="28"/>
-        </w:rPr>
-        <w:t>[MISSING SCREENCAP]</w:t>
-      </w:r>
-    </w:p>
-    <w:p>
-      <w:pPr>
-        <w:rPr>
-          <w:rFonts w:ascii="Times New Roman" w:hAnsi="Times New Roman" w:cs="Times New Roman"/>
-          <w:sz w:val="28"/>
-          <w:szCs w:val="28"/>
-        </w:rPr>
-      </w:pPr>
-    </w:p>
-    <w:p>
-      <w:pPr>
-        <w:rPr>
-          <w:rFonts w:ascii="Times New Roman" w:hAnsi="Times New Roman" w:cs="Times New Roman"/>
-          <w:sz w:val="28"/>
-          <w:szCs w:val="28"/>
-        </w:rPr>
-      </w:pPr>
-      <w:r>
-        <w:rPr>
-          <w:rFonts w:ascii="Times New Roman" w:hAnsi="Times New Roman" w:cs="Times New Roman"/>
-          <w:sz w:val="28"/>
-          <w:szCs w:val="28"/>
-        </w:rPr>
-        <w:t>20</w:t>
+    </w:p>
+    <w:p>
+      <w:pPr>
+        <w:rPr>
+          <w:rFonts w:ascii="Times New Roman" w:hAnsi="Times New Roman" w:cs="Times New Roman"/>
+          <w:sz w:val="28"/>
+          <w:szCs w:val="28"/>
+        </w:rPr>
+      </w:pPr>
+      <w:r>
+        <w:rPr>
+          <w:rFonts w:ascii="Times New Roman" w:hAnsi="Times New Roman" w:cs="Times New Roman"/>
+          <w:sz w:val="28"/>
+          <w:szCs w:val="28"/>
+        </w:rPr>
+        <w:t>16</w:t>
       </w:r>
       <w:r>
         <w:rPr>
@@ -3342,8 +3375,6 @@
         </w:rPr>
         <w:t>, and the selections is</w:t>
       </w:r>
-      <w:bookmarkStart w:id="0" w:name="_GoBack"/>
-      <w:bookmarkEnd w:id="0"/>
       <w:r>
         <w:rPr>
           <w:rFonts w:ascii="Times New Roman" w:hAnsi="Times New Roman" w:cs="Times New Roman"/>
@@ -3436,15 +3467,6 @@
           <w:szCs w:val="28"/>
         </w:rPr>
       </w:pPr>
-    </w:p>
-    <w:p>
-      <w:pPr>
-        <w:rPr>
-          <w:rFonts w:ascii="Times New Roman" w:hAnsi="Times New Roman" w:cs="Times New Roman"/>
-          <w:sz w:val="28"/>
-          <w:szCs w:val="28"/>
-        </w:rPr>
-      </w:pPr>
       <w:r>
         <w:rPr>
           <w:rFonts w:ascii="Times New Roman" w:hAnsi="Times New Roman" w:cs="Times New Roman"/>
@@ -3459,7 +3481,7 @@
           <w:sz w:val="28"/>
           <w:szCs w:val="28"/>
         </w:rPr>
-        <w:t>8</w:t>
+        <w:t>7</w:t>
       </w:r>
       <w:r>
         <w:rPr>
@@ -3489,9 +3511,11 @@
       <w:r>
         <w:rPr>
           <w:rFonts w:ascii="Times New Roman" w:hAnsi="Times New Roman" w:cs="Times New Roman"/>
-          <w:sz w:val="28"/>
-          <w:szCs w:val="28"/>
-        </w:rPr>
+          <w:noProof/>
+          <w:sz w:val="28"/>
+          <w:szCs w:val="28"/>
+        </w:rPr>
+        <w:lastRenderedPageBreak/>
         <w:drawing>
           <wp:inline distT="0" distB="0" distL="0" distR="0" wp14:anchorId="42517680" wp14:editId="1977ACE3">
             <wp:extent cx="5943600" cy="1390650"/>
@@ -3560,7 +3584,7 @@
           <w:sz w:val="28"/>
           <w:szCs w:val="28"/>
         </w:rPr>
-        <w:t>9</w:t>
+        <w:t>8</w:t>
       </w:r>
       <w:r>
         <w:rPr>
@@ -3632,6 +3656,7 @@
       <w:r>
         <w:rPr>
           <w:rFonts w:ascii="Times New Roman" w:hAnsi="Times New Roman" w:cs="Times New Roman"/>
+          <w:noProof/>
           <w:sz w:val="28"/>
           <w:szCs w:val="28"/>
         </w:rPr>
@@ -3703,9 +3728,11 @@
       <w:r>
         <w:rPr>
           <w:b w:val="0"/>
-          <w:sz w:val="28"/>
-          <w:szCs w:val="28"/>
-        </w:rPr>
+          <w:noProof/>
+          <w:sz w:val="28"/>
+          <w:szCs w:val="28"/>
+        </w:rPr>
+        <w:lastRenderedPageBreak/>
         <w:drawing>
           <wp:inline distT="0" distB="0" distL="0" distR="0" wp14:anchorId="7D384A53" wp14:editId="73884FE1">
             <wp:extent cx="3810532" cy="1695687"/>
@@ -3795,7 +3822,15 @@
           <w:sz w:val="28"/>
           <w:szCs w:val="28"/>
         </w:rPr>
-        <w:t xml:space="preserve">20. </w:t>
+        <w:t>19</w:t>
+      </w:r>
+      <w:r>
+        <w:rPr>
+          <w:rFonts w:ascii="Times New Roman" w:hAnsi="Times New Roman" w:cs="Times New Roman"/>
+          <w:sz w:val="28"/>
+          <w:szCs w:val="28"/>
+        </w:rPr>
+        <w:t xml:space="preserve">. </w:t>
       </w:r>
       <w:proofErr w:type="gramStart"/>
       <w:r>
@@ -3844,6 +3879,7 @@
       <w:r>
         <w:rPr>
           <w:rFonts w:ascii="Times New Roman" w:hAnsi="Times New Roman" w:cs="Times New Roman"/>
+          <w:noProof/>
           <w:sz w:val="28"/>
           <w:szCs w:val="28"/>
         </w:rPr>
@@ -3907,7 +3943,15 @@
           <w:sz w:val="28"/>
           <w:szCs w:val="28"/>
         </w:rPr>
-        <w:t xml:space="preserve">21. </w:t>
+        <w:t>20</w:t>
+      </w:r>
+      <w:r>
+        <w:rPr>
+          <w:rFonts w:ascii="Times New Roman" w:hAnsi="Times New Roman" w:cs="Times New Roman"/>
+          <w:sz w:val="28"/>
+          <w:szCs w:val="28"/>
+        </w:rPr>
+        <w:t xml:space="preserve">. </w:t>
       </w:r>
       <w:r>
         <w:rPr>
@@ -3940,6 +3984,10 @@
         <w:pStyle w:val="Heading2"/>
       </w:pPr>
       <w:r>
+        <w:rPr>
+          <w:noProof/>
+        </w:rPr>
+        <w:lastRenderedPageBreak/>
         <w:drawing>
           <wp:inline distT="0" distB="0" distL="0" distR="0" wp14:anchorId="2EF9257D" wp14:editId="31D0B24C">
             <wp:extent cx="5943600" cy="2600325"/>
@@ -4007,7 +4055,31 @@
           <w:sz w:val="28"/>
           <w:szCs w:val="28"/>
         </w:rPr>
-        <w:t xml:space="preserve">Periodically when updating report content, there will scenarios due to complex data changes and/or reduction failures, the </w:t>
+        <w:t xml:space="preserve">Periodically when updating report content, there </w:t>
+      </w:r>
+      <w:r>
+        <w:rPr>
+          <w:rFonts w:ascii="Times New Roman" w:hAnsi="Times New Roman" w:cs="Times New Roman"/>
+          <w:sz w:val="28"/>
+          <w:szCs w:val="28"/>
+        </w:rPr>
+        <w:t xml:space="preserve">may be </w:t>
+      </w:r>
+      <w:r>
+        <w:rPr>
+          <w:rFonts w:ascii="Times New Roman" w:hAnsi="Times New Roman" w:cs="Times New Roman"/>
+          <w:sz w:val="28"/>
+          <w:szCs w:val="28"/>
+        </w:rPr>
+        <w:t xml:space="preserve">scenarios due to complex data changes and/or reduction failures </w:t>
+      </w:r>
+      <w:r>
+        <w:rPr>
+          <w:rFonts w:ascii="Times New Roman" w:hAnsi="Times New Roman" w:cs="Times New Roman"/>
+          <w:sz w:val="28"/>
+          <w:szCs w:val="28"/>
+        </w:rPr>
+        <w:t xml:space="preserve">where </w:t>
       </w:r>
       <w:proofErr w:type="spellStart"/>
       <w:r>
@@ -4025,7 +4097,39 @@
           <w:sz w:val="28"/>
           <w:szCs w:val="28"/>
         </w:rPr>
-        <w:t xml:space="preserve"> data could be exposed when updating.  Thus the Client Publisher Console requires the reduction report to be reviewed (review checkbox) before it will allow the operator of the application to push data to the production server.  It is important to note, </w:t>
+        <w:t xml:space="preserve"> data could be </w:t>
+      </w:r>
+      <w:r>
+        <w:rPr>
+          <w:rFonts w:ascii="Times New Roman" w:hAnsi="Times New Roman" w:cs="Times New Roman"/>
+          <w:sz w:val="28"/>
+          <w:szCs w:val="28"/>
+        </w:rPr>
+        <w:t>accessible to unintended users after</w:t>
+      </w:r>
+      <w:r>
+        <w:rPr>
+          <w:rFonts w:ascii="Times New Roman" w:hAnsi="Times New Roman" w:cs="Times New Roman"/>
+          <w:sz w:val="28"/>
+          <w:szCs w:val="28"/>
+        </w:rPr>
+        <w:t xml:space="preserve"> updating.  Thus the Client Publisher Console requires the reduction report to be reviewed</w:t>
+      </w:r>
+      <w:r>
+        <w:rPr>
+          <w:rFonts w:ascii="Times New Roman" w:hAnsi="Times New Roman" w:cs="Times New Roman"/>
+          <w:sz w:val="28"/>
+          <w:szCs w:val="28"/>
+        </w:rPr>
+        <w:t xml:space="preserve"> and acknowledged</w:t>
+      </w:r>
+      <w:r>
+        <w:rPr>
+          <w:rFonts w:ascii="Times New Roman" w:hAnsi="Times New Roman" w:cs="Times New Roman"/>
+          <w:sz w:val="28"/>
+          <w:szCs w:val="28"/>
+        </w:rPr>
+        <w:t xml:space="preserve"> (review checkbox) before it will allow the operator of the application to push data to the production server.  It is important to note, </w:t>
       </w:r>
       <w:proofErr w:type="spellStart"/>
       <w:r>
@@ -4060,42 +4164,58 @@
           <w:sz w:val="28"/>
           <w:szCs w:val="28"/>
         </w:rPr>
-        <w:t>In the final “Review/Approval” report – any data that will be shown to end-users that is not appropriate is signified by the red “PHI BREACH” notification for the user’s account.  The system will attempt to provide information as to the specifics of the inappropriate data by displaying the data contained in the report that is flagged as should not be shown.  For the sample report below user Tom User’s report contains information that was not part of the original selections and should not be displayed to the user.</w:t>
-      </w:r>
-    </w:p>
-    <w:p/>
-    <w:p>
-      <w:pPr>
-        <w:rPr>
-          <w:rFonts w:ascii="Times New Roman" w:hAnsi="Times New Roman" w:cs="Times New Roman"/>
-          <w:sz w:val="28"/>
-          <w:szCs w:val="28"/>
-        </w:rPr>
-      </w:pPr>
-    </w:p>
-    <w:p>
-      <w:pPr>
-        <w:rPr>
-          <w:rFonts w:ascii="Times New Roman" w:hAnsi="Times New Roman" w:cs="Times New Roman"/>
-          <w:sz w:val="28"/>
-          <w:szCs w:val="28"/>
-        </w:rPr>
-      </w:pPr>
-    </w:p>
-    <w:p>
-      <w:pPr>
-        <w:rPr>
-          <w:rFonts w:ascii="Times New Roman" w:hAnsi="Times New Roman" w:cs="Times New Roman"/>
-          <w:sz w:val="28"/>
-          <w:szCs w:val="28"/>
-        </w:rPr>
-      </w:pPr>
-      <w:r>
-        <w:rPr>
-          <w:rFonts w:ascii="Times New Roman" w:hAnsi="Times New Roman" w:cs="Times New Roman"/>
-          <w:sz w:val="28"/>
-          <w:szCs w:val="28"/>
-        </w:rPr>
+        <w:t xml:space="preserve">This possibility is evaluated after reduction and in </w:t>
+      </w:r>
+      <w:r>
+        <w:rPr>
+          <w:rFonts w:ascii="Times New Roman" w:hAnsi="Times New Roman" w:cs="Times New Roman"/>
+          <w:sz w:val="28"/>
+          <w:szCs w:val="28"/>
+        </w:rPr>
+        <w:t xml:space="preserve">the final “Review/Approval” report any data that will be </w:t>
+      </w:r>
+      <w:r>
+        <w:rPr>
+          <w:rFonts w:ascii="Times New Roman" w:hAnsi="Times New Roman" w:cs="Times New Roman"/>
+          <w:sz w:val="28"/>
+          <w:szCs w:val="28"/>
+        </w:rPr>
+        <w:t xml:space="preserve">inappropriately accessible </w:t>
+      </w:r>
+      <w:r>
+        <w:rPr>
+          <w:rFonts w:ascii="Times New Roman" w:hAnsi="Times New Roman" w:cs="Times New Roman"/>
+          <w:sz w:val="28"/>
+          <w:szCs w:val="28"/>
+        </w:rPr>
+        <w:t>to end-users is signified by the red “PHI BREACH” notification for the user’s account.  The system will attempt to provide information as to the specifics of the inappropriate data by displaying the data contained in the report that is flagged as should not be shown.  For the sample report below user Tom User’s report contains information that was not part of the original selections and should not be displayed to the user.</w:t>
+      </w:r>
+    </w:p>
+    <w:p>
+      <w:pPr>
+        <w:rPr>
+          <w:rFonts w:ascii="Times New Roman" w:hAnsi="Times New Roman" w:cs="Times New Roman"/>
+          <w:sz w:val="28"/>
+          <w:szCs w:val="28"/>
+        </w:rPr>
+      </w:pPr>
+    </w:p>
+    <w:p>
+      <w:pPr>
+        <w:rPr>
+          <w:rFonts w:ascii="Times New Roman" w:hAnsi="Times New Roman" w:cs="Times New Roman"/>
+          <w:sz w:val="28"/>
+          <w:szCs w:val="28"/>
+        </w:rPr>
+      </w:pPr>
+      <w:r>
+        <w:rPr>
+          <w:rFonts w:ascii="Times New Roman" w:hAnsi="Times New Roman" w:cs="Times New Roman"/>
+          <w:noProof/>
+          <w:sz w:val="28"/>
+          <w:szCs w:val="28"/>
+        </w:rPr>
+        <w:lastRenderedPageBreak/>
         <w:drawing>
           <wp:inline distT="0" distB="0" distL="0" distR="0" wp14:anchorId="5BFC4932" wp14:editId="29D6D5BA">
             <wp:extent cx="5943600" cy="3676015"/>
@@ -4155,7 +4275,7 @@
           <w:sz w:val="28"/>
           <w:szCs w:val="28"/>
         </w:rPr>
-        <w:t>7</w:t>
+        <w:t>1</w:t>
       </w:r>
       <w:r>
         <w:rPr>
@@ -4362,26 +4482,6 @@
         </w:rPr>
         <w:t xml:space="preserve"> leakage of PHI content has occurred as a result of this processing.</w:t>
       </w:r>
-    </w:p>
-    <w:p>
-      <w:pPr>
-        <w:pStyle w:val="Heading2"/>
-      </w:pPr>
-    </w:p>
-    <w:p>
-      <w:pPr>
-        <w:pStyle w:val="Heading2"/>
-      </w:pPr>
-    </w:p>
-    <w:p>
-      <w:pPr>
-        <w:pStyle w:val="Heading2"/>
-      </w:pPr>
-    </w:p>
-    <w:p>
-      <w:pPr>
-        <w:pStyle w:val="Heading2"/>
-      </w:pPr>
     </w:p>
     <w:p>
       <w:pPr>
@@ -4574,7 +4674,7 @@
                               <w:noProof/>
                               <w:szCs w:val="72"/>
                             </w:rPr>
-                            <w:t>15</w:t>
+                            <w:t>14</w:t>
                           </w:r>
                           <w:r>
                             <w:rPr>
@@ -4689,7 +4789,7 @@
                         <w:noProof/>
                         <w:szCs w:val="72"/>
                       </w:rPr>
-                      <w:t>15</w:t>
+                      <w:t>14</w:t>
                     </w:r>
                     <w:r>
                       <w:rPr>
@@ -4726,7 +4826,27 @@
             <w:sz w:val="27"/>
             <w:szCs w:val="27"/>
           </w:rPr>
-          <w:t xml:space="preserve">© 2017 Milliman, Inc. </w:t>
+          <w:t xml:space="preserve">© 2017 </w:t>
+        </w:r>
+        <w:proofErr w:type="spellStart"/>
+        <w:r>
+          <w:rPr>
+            <w:rFonts w:ascii="Times New Roman" w:hAnsi="Times New Roman"/>
+            <w:color w:val="000000"/>
+            <w:sz w:val="27"/>
+            <w:szCs w:val="27"/>
+          </w:rPr>
+          <w:t>Milliman</w:t>
+        </w:r>
+        <w:proofErr w:type="spellEnd"/>
+        <w:r>
+          <w:rPr>
+            <w:rFonts w:ascii="Times New Roman" w:hAnsi="Times New Roman"/>
+            <w:color w:val="000000"/>
+            <w:sz w:val="27"/>
+            <w:szCs w:val="27"/>
+          </w:rPr>
+          <w:t xml:space="preserve">, Inc. </w:t>
         </w:r>
       </w:sdtContent>
     </w:sdt>
@@ -4826,7 +4946,7 @@
 
 <file path=word/numbering.xml><?xml version="1.0" encoding="utf-8"?>
 <w:numbering xmlns:wpc="http://schemas.microsoft.com/office/word/2010/wordprocessingCanvas" xmlns:mc="http://schemas.openxmlformats.org/markup-compatibility/2006" xmlns:o="urn:schemas-microsoft-com:office:office" xmlns:r="http://schemas.openxmlformats.org/officeDocument/2006/relationships" xmlns:m="http://schemas.openxmlformats.org/officeDocument/2006/math" xmlns:v="urn:schemas-microsoft-com:vml" xmlns:wp14="http://schemas.microsoft.com/office/word/2010/wordprocessingDrawing" xmlns:wp="http://schemas.openxmlformats.org/drawingml/2006/wordprocessingDrawing" xmlns:w10="urn:schemas-microsoft-com:office:word" xmlns:w="http://schemas.openxmlformats.org/wordprocessingml/2006/main" xmlns:w14="http://schemas.microsoft.com/office/word/2010/wordml" xmlns:w15="http://schemas.microsoft.com/office/word/2012/wordml" xmlns:wpg="http://schemas.microsoft.com/office/word/2010/wordprocessingGroup" xmlns:wpi="http://schemas.microsoft.com/office/word/2010/wordprocessingInk" xmlns:wne="http://schemas.microsoft.com/office/word/2006/wordml" xmlns:wps="http://schemas.microsoft.com/office/word/2010/wordprocessingShape" mc:Ignorable="w14 w15 wp14">
-  <w:abstractNum w:abstractNumId="0">
+  <w:abstractNum w:abstractNumId="0" w15:restartNumberingAfterBreak="0">
     <w:nsid w:val="02355363"/>
     <w:multiLevelType w:val="hybridMultilevel"/>
     <w:tmpl w:val="7110E5A2"/>
@@ -4939,7 +5059,7 @@
       </w:rPr>
     </w:lvl>
   </w:abstractNum>
-  <w:abstractNum w:abstractNumId="1">
+  <w:abstractNum w:abstractNumId="1" w15:restartNumberingAfterBreak="0">
     <w:nsid w:val="033236B0"/>
     <w:multiLevelType w:val="hybridMultilevel"/>
     <w:tmpl w:val="6B5E6C44"/>
@@ -5052,7 +5172,7 @@
       </w:rPr>
     </w:lvl>
   </w:abstractNum>
-  <w:abstractNum w:abstractNumId="2">
+  <w:abstractNum w:abstractNumId="2" w15:restartNumberingAfterBreak="0">
     <w:nsid w:val="08BA6DC9"/>
     <w:multiLevelType w:val="hybridMultilevel"/>
     <w:tmpl w:val="FFDE7032"/>
@@ -5165,7 +5285,7 @@
       </w:rPr>
     </w:lvl>
   </w:abstractNum>
-  <w:abstractNum w:abstractNumId="3">
+  <w:abstractNum w:abstractNumId="3" w15:restartNumberingAfterBreak="0">
     <w:nsid w:val="1E2E7D84"/>
     <w:multiLevelType w:val="hybridMultilevel"/>
     <w:tmpl w:val="1EC4AF62"/>
@@ -5278,7 +5398,7 @@
       </w:rPr>
     </w:lvl>
   </w:abstractNum>
-  <w:abstractNum w:abstractNumId="4">
+  <w:abstractNum w:abstractNumId="4" w15:restartNumberingAfterBreak="0">
     <w:nsid w:val="21C671A0"/>
     <w:multiLevelType w:val="hybridMultilevel"/>
     <w:tmpl w:val="CD861BC2"/>
@@ -5391,7 +5511,7 @@
       </w:rPr>
     </w:lvl>
   </w:abstractNum>
-  <w:abstractNum w:abstractNumId="5">
+  <w:abstractNum w:abstractNumId="5" w15:restartNumberingAfterBreak="0">
     <w:nsid w:val="422B259C"/>
     <w:multiLevelType w:val="hybridMultilevel"/>
     <w:tmpl w:val="D10AE426"/>
@@ -5480,7 +5600,7 @@
       </w:pPr>
     </w:lvl>
   </w:abstractNum>
-  <w:abstractNum w:abstractNumId="6">
+  <w:abstractNum w:abstractNumId="6" w15:restartNumberingAfterBreak="0">
     <w:nsid w:val="456318D0"/>
     <w:multiLevelType w:val="hybridMultilevel"/>
     <w:tmpl w:val="29D2D2C0"/>
@@ -5593,7 +5713,7 @@
       </w:rPr>
     </w:lvl>
   </w:abstractNum>
-  <w:abstractNum w:abstractNumId="7">
+  <w:abstractNum w:abstractNumId="7" w15:restartNumberingAfterBreak="0">
     <w:nsid w:val="4F4A1B5A"/>
     <w:multiLevelType w:val="hybridMultilevel"/>
     <w:tmpl w:val="05F87E08"/>
@@ -5706,7 +5826,7 @@
       </w:rPr>
     </w:lvl>
   </w:abstractNum>
-  <w:abstractNum w:abstractNumId="8">
+  <w:abstractNum w:abstractNumId="8" w15:restartNumberingAfterBreak="0">
     <w:nsid w:val="51E15C73"/>
     <w:multiLevelType w:val="hybridMultilevel"/>
     <w:tmpl w:val="042C731E"/>
@@ -5819,7 +5939,7 @@
       </w:rPr>
     </w:lvl>
   </w:abstractNum>
-  <w:abstractNum w:abstractNumId="9">
+  <w:abstractNum w:abstractNumId="9" w15:restartNumberingAfterBreak="0">
     <w:nsid w:val="53B87F9F"/>
     <w:multiLevelType w:val="hybridMultilevel"/>
     <w:tmpl w:val="854E95B2"/>
@@ -5932,7 +6052,7 @@
       </w:rPr>
     </w:lvl>
   </w:abstractNum>
-  <w:abstractNum w:abstractNumId="10">
+  <w:abstractNum w:abstractNumId="10" w15:restartNumberingAfterBreak="0">
     <w:nsid w:val="68C93875"/>
     <w:multiLevelType w:val="hybridMultilevel"/>
     <w:tmpl w:val="4244AE9E"/>
@@ -6045,7 +6165,7 @@
       </w:rPr>
     </w:lvl>
   </w:abstractNum>
-  <w:abstractNum w:abstractNumId="11">
+  <w:abstractNum w:abstractNumId="11" w15:restartNumberingAfterBreak="0">
     <w:nsid w:val="69F662F8"/>
     <w:multiLevelType w:val="hybridMultilevel"/>
     <w:tmpl w:val="33909E5C"/>
@@ -6158,7 +6278,7 @@
       </w:rPr>
     </w:lvl>
   </w:abstractNum>
-  <w:abstractNum w:abstractNumId="12">
+  <w:abstractNum w:abstractNumId="12" w15:restartNumberingAfterBreak="0">
     <w:nsid w:val="6BA2062C"/>
     <w:multiLevelType w:val="hybridMultilevel"/>
     <w:tmpl w:val="0CEE747A"/>
@@ -6271,7 +6391,7 @@
       </w:rPr>
     </w:lvl>
   </w:abstractNum>
-  <w:abstractNum w:abstractNumId="13">
+  <w:abstractNum w:abstractNumId="13" w15:restartNumberingAfterBreak="0">
     <w:nsid w:val="6CFC47FB"/>
     <w:multiLevelType w:val="hybridMultilevel"/>
     <w:tmpl w:val="02980296"/>
@@ -6361,7 +6481,7 @@
       </w:pPr>
     </w:lvl>
   </w:abstractNum>
-  <w:abstractNum w:abstractNumId="14">
+  <w:abstractNum w:abstractNumId="14" w15:restartNumberingAfterBreak="0">
     <w:nsid w:val="77B37289"/>
     <w:multiLevelType w:val="hybridMultilevel"/>
     <w:tmpl w:val="A3BE5C34"/>
@@ -6474,7 +6594,7 @@
       </w:rPr>
     </w:lvl>
   </w:abstractNum>
-  <w:abstractNum w:abstractNumId="15">
+  <w:abstractNum w:abstractNumId="15" w15:restartNumberingAfterBreak="0">
     <w:nsid w:val="7C731708"/>
     <w:multiLevelType w:val="multilevel"/>
     <w:tmpl w:val="65921284"/>

</xml_diff>

<commit_message>
Incorporated user guide review comments.
Former-commit-id: 62959c073f25bceaceafbde562adcf06b11881ea
</commit_message>
<xml_diff>
--- a/WebApps/MillFrame/UserGuidesMasterVersions/PRM Client Publisher Console User Guide.docx
+++ b/WebApps/MillFrame/UserGuidesMasterVersions/PRM Client Publisher Console User Guide.docx
@@ -1,6 +1,6 @@
 
 <file path=word/document.xml><?xml version="1.0" encoding="utf-8"?>
-<w:document xmlns:wpc="http://schemas.microsoft.com/office/word/2010/wordprocessingCanvas" xmlns:mc="http://schemas.openxmlformats.org/markup-compatibility/2006" xmlns:o="urn:schemas-microsoft-com:office:office" xmlns:r="http://schemas.openxmlformats.org/officeDocument/2006/relationships" xmlns:m="http://schemas.openxmlformats.org/officeDocument/2006/math" xmlns:v="urn:schemas-microsoft-com:vml" xmlns:wp14="http://schemas.microsoft.com/office/word/2010/wordprocessingDrawing" xmlns:wp="http://schemas.openxmlformats.org/drawingml/2006/wordprocessingDrawing" xmlns:w10="urn:schemas-microsoft-com:office:word" xmlns:w="http://schemas.openxmlformats.org/wordprocessingml/2006/main" xmlns:w14="http://schemas.microsoft.com/office/word/2010/wordml" xmlns:w15="http://schemas.microsoft.com/office/word/2012/wordml" xmlns:wpg="http://schemas.microsoft.com/office/word/2010/wordprocessingGroup" xmlns:wpi="http://schemas.microsoft.com/office/word/2010/wordprocessingInk" xmlns:wne="http://schemas.microsoft.com/office/word/2006/wordml" xmlns:wps="http://schemas.microsoft.com/office/word/2010/wordprocessingShape" mc:Ignorable="w14 w15 wp14">
+<w:document xmlns:wpc="http://schemas.microsoft.com/office/word/2010/wordprocessingCanvas" xmlns:cx="http://schemas.microsoft.com/office/drawing/2014/chartex" xmlns:cx1="http://schemas.microsoft.com/office/drawing/2015/9/8/chartex" xmlns:mc="http://schemas.openxmlformats.org/markup-compatibility/2006" xmlns:o="urn:schemas-microsoft-com:office:office" xmlns:r="http://schemas.openxmlformats.org/officeDocument/2006/relationships" xmlns:m="http://schemas.openxmlformats.org/officeDocument/2006/math" xmlns:v="urn:schemas-microsoft-com:vml" xmlns:wp14="http://schemas.microsoft.com/office/word/2010/wordprocessingDrawing" xmlns:wp="http://schemas.openxmlformats.org/drawingml/2006/wordprocessingDrawing" xmlns:w10="urn:schemas-microsoft-com:office:word" xmlns:w="http://schemas.openxmlformats.org/wordprocessingml/2006/main" xmlns:w14="http://schemas.microsoft.com/office/word/2010/wordml" xmlns:w15="http://schemas.microsoft.com/office/word/2012/wordml" xmlns:w16se="http://schemas.microsoft.com/office/word/2015/wordml/symex" xmlns:wpg="http://schemas.microsoft.com/office/word/2010/wordprocessingGroup" xmlns:wpi="http://schemas.microsoft.com/office/word/2010/wordprocessingInk" xmlns:wne="http://schemas.microsoft.com/office/word/2006/wordml" xmlns:wps="http://schemas.microsoft.com/office/word/2010/wordprocessingShape" mc:Ignorable="w14 w15 w16se wp14">
   <w:body>
     <w:p>
       <w:pPr>
@@ -201,30 +201,28 @@
           <w:sz w:val="27"/>
           <w:szCs w:val="27"/>
         </w:rPr>
-        <w:t>Confidential</w:t>
-      </w:r>
-      <w:bookmarkStart w:id="0" w:name="_GoBack"/>
-      <w:bookmarkEnd w:id="0"/>
-      <w:r>
+        <w:t>Confidential and Proprietary</w:t>
+      </w:r>
+    </w:p>
+    <w:p>
+      <w:pPr>
+        <w:spacing w:before="100" w:beforeAutospacing="1" w:after="100" w:afterAutospacing="1" w:line="240" w:lineRule="auto"/>
         <w:rPr>
           <w:rFonts w:ascii="Times New Roman" w:eastAsia="Times New Roman" w:hAnsi="Times New Roman" w:cs="Times New Roman"/>
           <w:color w:val="000000"/>
           <w:sz w:val="27"/>
           <w:szCs w:val="27"/>
         </w:rPr>
-        <w:t xml:space="preserve"> and Proprietary</w:t>
-      </w:r>
-    </w:p>
-    <w:p>
-      <w:pPr>
-        <w:spacing w:before="100" w:beforeAutospacing="1" w:after="100" w:afterAutospacing="1" w:line="240" w:lineRule="auto"/>
+      </w:pPr>
+      <w:r>
         <w:rPr>
           <w:rFonts w:ascii="Times New Roman" w:eastAsia="Times New Roman" w:hAnsi="Times New Roman" w:cs="Times New Roman"/>
           <w:color w:val="000000"/>
           <w:sz w:val="27"/>
           <w:szCs w:val="27"/>
         </w:rPr>
-      </w:pPr>
+        <w:t xml:space="preserve">© </w:t>
+      </w:r>
       <w:r>
         <w:rPr>
           <w:rFonts w:ascii="Times New Roman" w:eastAsia="Times New Roman" w:hAnsi="Times New Roman" w:cs="Times New Roman"/>
@@ -232,7 +230,7 @@
           <w:sz w:val="27"/>
           <w:szCs w:val="27"/>
         </w:rPr>
-        <w:t xml:space="preserve">© </w:t>
+        <w:t>201</w:t>
       </w:r>
       <w:r>
         <w:rPr>
@@ -241,7 +239,7 @@
           <w:sz w:val="27"/>
           <w:szCs w:val="27"/>
         </w:rPr>
-        <w:t>201</w:t>
+        <w:t>7</w:t>
       </w:r>
       <w:r>
         <w:rPr>
@@ -250,7 +248,7 @@
           <w:sz w:val="27"/>
           <w:szCs w:val="27"/>
         </w:rPr>
-        <w:t>7</w:t>
+        <w:t xml:space="preserve"> </w:t>
       </w:r>
       <w:r>
         <w:rPr>
@@ -259,9 +257,8 @@
           <w:sz w:val="27"/>
           <w:szCs w:val="27"/>
         </w:rPr>
-        <w:t xml:space="preserve"> </w:t>
-      </w:r>
-      <w:proofErr w:type="spellStart"/>
+        <w:t>Milliman, Inc. All rights reserved.</w:t>
+      </w:r>
       <w:r>
         <w:rPr>
           <w:rFonts w:ascii="Times New Roman" w:eastAsia="Times New Roman" w:hAnsi="Times New Roman" w:cs="Times New Roman"/>
@@ -269,9 +266,9 @@
           <w:sz w:val="27"/>
           <w:szCs w:val="27"/>
         </w:rPr>
-        <w:t>Milliman</w:t>
-      </w:r>
-      <w:proofErr w:type="spellEnd"/>
+        <w:br/>
+        <w:t>Milliman® is a trademark of Milliman, Inc.</w:t>
+      </w:r>
       <w:r>
         <w:rPr>
           <w:rFonts w:ascii="Times New Roman" w:eastAsia="Times New Roman" w:hAnsi="Times New Roman" w:cs="Times New Roman"/>
@@ -279,18 +276,20 @@
           <w:sz w:val="27"/>
           <w:szCs w:val="27"/>
         </w:rPr>
-        <w:t>, Inc. All rights reserved.</w:t>
-      </w:r>
-      <w:r>
+        <w:br/>
+        <w:t>All other trademarks belong to their respective owners</w:t>
+      </w:r>
+    </w:p>
+    <w:p>
+      <w:pPr>
+        <w:spacing w:before="100" w:beforeAutospacing="1" w:after="100" w:afterAutospacing="1" w:line="240" w:lineRule="auto"/>
         <w:rPr>
           <w:rFonts w:ascii="Times New Roman" w:eastAsia="Times New Roman" w:hAnsi="Times New Roman" w:cs="Times New Roman"/>
           <w:color w:val="000000"/>
           <w:sz w:val="27"/>
           <w:szCs w:val="27"/>
         </w:rPr>
-        <w:br/>
-      </w:r>
-      <w:proofErr w:type="spellStart"/>
+      </w:pPr>
       <w:r>
         <w:rPr>
           <w:rFonts w:ascii="Times New Roman" w:eastAsia="Times New Roman" w:hAnsi="Times New Roman" w:cs="Times New Roman"/>
@@ -298,147 +297,7 @@
           <w:sz w:val="27"/>
           <w:szCs w:val="27"/>
         </w:rPr>
-        <w:t>Milliman</w:t>
-      </w:r>
-      <w:proofErr w:type="spellEnd"/>
-      <w:r>
-        <w:rPr>
-          <w:rFonts w:ascii="Times New Roman" w:eastAsia="Times New Roman" w:hAnsi="Times New Roman" w:cs="Times New Roman"/>
-          <w:color w:val="000000"/>
-          <w:sz w:val="27"/>
-          <w:szCs w:val="27"/>
-        </w:rPr>
-        <w:t xml:space="preserve">® is a trademark of </w:t>
-      </w:r>
-      <w:proofErr w:type="spellStart"/>
-      <w:r>
-        <w:rPr>
-          <w:rFonts w:ascii="Times New Roman" w:eastAsia="Times New Roman" w:hAnsi="Times New Roman" w:cs="Times New Roman"/>
-          <w:color w:val="000000"/>
-          <w:sz w:val="27"/>
-          <w:szCs w:val="27"/>
-        </w:rPr>
-        <w:t>Milliman</w:t>
-      </w:r>
-      <w:proofErr w:type="spellEnd"/>
-      <w:r>
-        <w:rPr>
-          <w:rFonts w:ascii="Times New Roman" w:eastAsia="Times New Roman" w:hAnsi="Times New Roman" w:cs="Times New Roman"/>
-          <w:color w:val="000000"/>
-          <w:sz w:val="27"/>
-          <w:szCs w:val="27"/>
-        </w:rPr>
-        <w:t>, Inc.</w:t>
-      </w:r>
-      <w:r>
-        <w:rPr>
-          <w:rFonts w:ascii="Times New Roman" w:eastAsia="Times New Roman" w:hAnsi="Times New Roman" w:cs="Times New Roman"/>
-          <w:color w:val="000000"/>
-          <w:sz w:val="27"/>
-          <w:szCs w:val="27"/>
-        </w:rPr>
-        <w:br/>
-        <w:t>All other trademarks belong to their respective owners</w:t>
-      </w:r>
-    </w:p>
-    <w:p>
-      <w:pPr>
-        <w:spacing w:before="100" w:beforeAutospacing="1" w:after="100" w:afterAutospacing="1" w:line="240" w:lineRule="auto"/>
-        <w:rPr>
-          <w:rFonts w:ascii="Times New Roman" w:eastAsia="Times New Roman" w:hAnsi="Times New Roman" w:cs="Times New Roman"/>
-          <w:color w:val="000000"/>
-          <w:sz w:val="27"/>
-          <w:szCs w:val="27"/>
-        </w:rPr>
-      </w:pPr>
-      <w:r>
-        <w:rPr>
-          <w:rFonts w:ascii="Times New Roman" w:eastAsia="Times New Roman" w:hAnsi="Times New Roman" w:cs="Times New Roman"/>
-          <w:color w:val="000000"/>
-          <w:sz w:val="27"/>
-          <w:szCs w:val="27"/>
-        </w:rPr>
-        <w:t xml:space="preserve">This manual and its contents are the confidential property of </w:t>
-      </w:r>
-      <w:proofErr w:type="spellStart"/>
-      <w:r>
-        <w:rPr>
-          <w:rFonts w:ascii="Times New Roman" w:eastAsia="Times New Roman" w:hAnsi="Times New Roman" w:cs="Times New Roman"/>
-          <w:color w:val="000000"/>
-          <w:sz w:val="27"/>
-          <w:szCs w:val="27"/>
-        </w:rPr>
-        <w:t>Milliman</w:t>
-      </w:r>
-      <w:proofErr w:type="spellEnd"/>
-      <w:r>
-        <w:rPr>
-          <w:rFonts w:ascii="Times New Roman" w:eastAsia="Times New Roman" w:hAnsi="Times New Roman" w:cs="Times New Roman"/>
-          <w:color w:val="000000"/>
-          <w:sz w:val="27"/>
-          <w:szCs w:val="27"/>
-        </w:rPr>
-        <w:t xml:space="preserve">, Inc. and are prepared for the exclusive use of </w:t>
-      </w:r>
-      <w:proofErr w:type="spellStart"/>
-      <w:r>
-        <w:rPr>
-          <w:rFonts w:ascii="Times New Roman" w:eastAsia="Times New Roman" w:hAnsi="Times New Roman" w:cs="Times New Roman"/>
-          <w:color w:val="000000"/>
-          <w:sz w:val="27"/>
-          <w:szCs w:val="27"/>
-        </w:rPr>
-        <w:t>Milliman</w:t>
-      </w:r>
-      <w:proofErr w:type="spellEnd"/>
-      <w:r>
-        <w:rPr>
-          <w:rFonts w:ascii="Times New Roman" w:eastAsia="Times New Roman" w:hAnsi="Times New Roman" w:cs="Times New Roman"/>
-          <w:color w:val="000000"/>
-          <w:sz w:val="27"/>
-          <w:szCs w:val="27"/>
-        </w:rPr>
-        <w:t xml:space="preserve">, Inc. and its subscribing clients. Any distribution or reproduction, intentional or unintentional, of any materials contained </w:t>
-      </w:r>
-      <w:proofErr w:type="gramStart"/>
-      <w:r>
-        <w:rPr>
-          <w:rFonts w:ascii="Times New Roman" w:eastAsia="Times New Roman" w:hAnsi="Times New Roman" w:cs="Times New Roman"/>
-          <w:color w:val="000000"/>
-          <w:sz w:val="27"/>
-          <w:szCs w:val="27"/>
-        </w:rPr>
-        <w:t>herein</w:t>
-      </w:r>
-      <w:proofErr w:type="gramEnd"/>
-      <w:r>
-        <w:rPr>
-          <w:rFonts w:ascii="Times New Roman" w:eastAsia="Times New Roman" w:hAnsi="Times New Roman" w:cs="Times New Roman"/>
-          <w:color w:val="000000"/>
-          <w:sz w:val="27"/>
-          <w:szCs w:val="27"/>
-        </w:rPr>
-        <w:t xml:space="preserve"> without the express written permission of </w:t>
-      </w:r>
-      <w:proofErr w:type="spellStart"/>
-      <w:r>
-        <w:rPr>
-          <w:rFonts w:ascii="Times New Roman" w:eastAsia="Times New Roman" w:hAnsi="Times New Roman" w:cs="Times New Roman"/>
-          <w:color w:val="000000"/>
-          <w:sz w:val="27"/>
-          <w:szCs w:val="27"/>
-        </w:rPr>
-        <w:t>Milliman</w:t>
-      </w:r>
-      <w:proofErr w:type="spellEnd"/>
-      <w:r>
-        <w:rPr>
-          <w:rFonts w:ascii="Times New Roman" w:eastAsia="Times New Roman" w:hAnsi="Times New Roman" w:cs="Times New Roman"/>
-          <w:color w:val="000000"/>
-          <w:sz w:val="27"/>
-          <w:szCs w:val="27"/>
-        </w:rPr>
-        <w:t>, Inc. is prohibited.</w:t>
+        <w:t>This manual and its contents are the confidential property of Milliman, Inc. and are prepared for the exclusive use of Milliman, Inc. and its subscribing clients. Any distribution or reproduction, intentional or unintentional, of any materials contained herein without the express written permission of Milliman, Inc. is prohibited.</w:t>
       </w:r>
     </w:p>
     <w:p>
@@ -525,7 +384,6 @@
           <w:szCs w:val="27"/>
         </w:rPr>
       </w:pPr>
-      <w:proofErr w:type="spellStart"/>
       <w:r>
         <w:rPr>
           <w:rFonts w:ascii="Times New Roman" w:eastAsia="Times New Roman" w:hAnsi="Times New Roman" w:cs="Times New Roman"/>
@@ -533,17 +391,7 @@
           <w:sz w:val="27"/>
           <w:szCs w:val="27"/>
         </w:rPr>
-        <w:t>Milliman</w:t>
-      </w:r>
-      <w:proofErr w:type="spellEnd"/>
-      <w:r>
-        <w:rPr>
-          <w:rFonts w:ascii="Times New Roman" w:eastAsia="Times New Roman" w:hAnsi="Times New Roman" w:cs="Times New Roman"/>
-          <w:color w:val="000000"/>
-          <w:sz w:val="27"/>
-          <w:szCs w:val="27"/>
-        </w:rPr>
-        <w:t xml:space="preserve"> PRM Analytics is a predictive analytics solution </w:t>
+        <w:t xml:space="preserve">Milliman PRM Analytics is a predictive analytics solution </w:t>
       </w:r>
       <w:r>
         <w:rPr>
@@ -1300,19 +1148,28 @@
           <w:szCs w:val="28"/>
         </w:rPr>
       </w:pPr>
-      <w:r>
-        <w:rPr>
-          <w:rFonts w:ascii="Times New Roman" w:hAnsi="Times New Roman"/>
-          <w:noProof/>
+    </w:p>
+    <w:p>
+      <w:pPr>
+        <w:jc w:val="center"/>
+        <w:rPr>
+          <w:rFonts w:ascii="Times New Roman" w:hAnsi="Times New Roman"/>
+          <w:sz w:val="28"/>
+          <w:szCs w:val="28"/>
+        </w:rPr>
+      </w:pPr>
+      <w:r>
+        <w:rPr>
+          <w:rFonts w:ascii="Times New Roman" w:hAnsi="Times New Roman"/>
           <w:sz w:val="28"/>
           <w:szCs w:val="28"/>
         </w:rPr>
         <w:lastRenderedPageBreak/>
         <w:drawing>
-          <wp:inline distT="0" distB="0" distL="0" distR="0" wp14:anchorId="2109CBA4" wp14:editId="0FD6053C">
-            <wp:extent cx="5936297" cy="3000375"/>
-            <wp:effectExtent l="0" t="0" r="7620" b="0"/>
-            <wp:docPr id="25" name="Picture 25"/>
+          <wp:inline distT="0" distB="0" distL="0" distR="0" wp14:anchorId="099764BC" wp14:editId="3E3323E2">
+            <wp:extent cx="4353069" cy="2457855"/>
+            <wp:effectExtent l="0" t="0" r="0" b="0"/>
+            <wp:docPr id="5" name="Picture 5"/>
             <wp:cNvGraphicFramePr>
               <a:graphicFrameLocks xmlns:a="http://schemas.openxmlformats.org/drawingml/2006/main" noChangeAspect="1"/>
             </wp:cNvGraphicFramePr>
@@ -1320,33 +1177,23 @@
               <a:graphicData uri="http://schemas.openxmlformats.org/drawingml/2006/picture">
                 <pic:pic xmlns:pic="http://schemas.openxmlformats.org/drawingml/2006/picture">
                   <pic:nvPicPr>
-                    <pic:cNvPr id="0" name="Picture 4"/>
-                    <pic:cNvPicPr>
-                      <a:picLocks noChangeAspect="1" noChangeArrowheads="1"/>
-                    </pic:cNvPicPr>
+                    <pic:cNvPr id="1" name=""/>
+                    <pic:cNvPicPr/>
                   </pic:nvPicPr>
                   <pic:blipFill>
-                    <a:blip r:embed="rId9">
-                      <a:extLst>
-                        <a:ext uri="{28A0092B-C50C-407E-A947-70E740481C1C}">
-                          <a14:useLocalDpi xmlns:a14="http://schemas.microsoft.com/office/drawing/2010/main" val="0"/>
-                        </a:ext>
-                      </a:extLst>
-                    </a:blip>
-                    <a:srcRect/>
+                    <a:blip r:embed="rId9"/>
                     <a:stretch>
                       <a:fillRect/>
                     </a:stretch>
                   </pic:blipFill>
-                  <pic:spPr bwMode="auto">
+                  <pic:spPr>
                     <a:xfrm>
                       <a:off x="0" y="0"/>
-                      <a:ext cx="5944235" cy="3004387"/>
+                      <a:ext cx="4369495" cy="2467130"/>
                     </a:xfrm>
                     <a:prstGeom prst="rect">
                       <a:avLst/>
                     </a:prstGeom>
-                    <a:noFill/>
                   </pic:spPr>
                 </pic:pic>
               </a:graphicData>
@@ -1575,18 +1422,15 @@
       </w:pPr>
       <w:r>
         <w:rPr>
-          <w:rFonts w:ascii="Times New Roman" w:eastAsia="Times New Roman" w:hAnsi="Times New Roman"/>
-          <w:bCs/>
-          <w:noProof/>
-          <w:color w:val="000000"/>
+          <w:rFonts w:ascii="Times New Roman" w:hAnsi="Times New Roman"/>
           <w:sz w:val="28"/>
           <w:szCs w:val="28"/>
         </w:rPr>
         <w:drawing>
-          <wp:inline distT="0" distB="0" distL="0" distR="0" wp14:anchorId="478A2929" wp14:editId="02230556">
-            <wp:extent cx="5943600" cy="2057400"/>
-            <wp:effectExtent l="0" t="0" r="0" b="0"/>
-            <wp:docPr id="20" name="Picture 20"/>
+          <wp:inline distT="0" distB="0" distL="0" distR="0" wp14:anchorId="595EFA16" wp14:editId="6E1F6DA6">
+            <wp:extent cx="5940357" cy="2056277"/>
+            <wp:effectExtent l="0" t="0" r="3810" b="1270"/>
+            <wp:docPr id="7" name="Picture 7"/>
             <wp:cNvGraphicFramePr>
               <a:graphicFrameLocks xmlns:a="http://schemas.openxmlformats.org/drawingml/2006/main" noChangeAspect="1"/>
             </wp:cNvGraphicFramePr>
@@ -1606,7 +1450,7 @@
                   <pic:spPr>
                     <a:xfrm>
                       <a:off x="0" y="0"/>
-                      <a:ext cx="5943600" cy="2057400"/>
+                      <a:ext cx="5952370" cy="2060435"/>
                     </a:xfrm>
                     <a:prstGeom prst="rect">
                       <a:avLst/>
@@ -1621,16 +1465,6 @@
     </w:p>
     <w:p>
       <w:pPr>
-        <w:pStyle w:val="ListParagraph"/>
-        <w:rPr>
-          <w:rFonts w:ascii="Times New Roman" w:hAnsi="Times New Roman"/>
-          <w:sz w:val="28"/>
-          <w:szCs w:val="28"/>
-        </w:rPr>
-      </w:pPr>
-    </w:p>
-    <w:p>
-      <w:pPr>
         <w:rPr>
           <w:rFonts w:ascii="Times New Roman" w:hAnsi="Times New Roman"/>
           <w:sz w:val="28"/>
@@ -1645,7 +1479,6 @@
         </w:rPr>
         <w:t xml:space="preserve">3. </w:t>
       </w:r>
-      <w:proofErr w:type="gramStart"/>
       <w:r>
         <w:rPr>
           <w:rFonts w:ascii="Times New Roman" w:hAnsi="Times New Roman"/>
@@ -1654,7 +1487,6 @@
         </w:rPr>
         <w:t>Clicking</w:t>
       </w:r>
-      <w:proofErr w:type="gramEnd"/>
       <w:r>
         <w:rPr>
           <w:rFonts w:ascii="Times New Roman" w:hAnsi="Times New Roman"/>
@@ -1760,19 +1592,27 @@
           <w:szCs w:val="28"/>
         </w:rPr>
       </w:pPr>
-      <w:r>
-        <w:rPr>
-          <w:rFonts w:ascii="Times New Roman" w:hAnsi="Times New Roman"/>
-          <w:noProof/>
+    </w:p>
+    <w:p>
+      <w:pPr>
+        <w:rPr>
+          <w:rFonts w:ascii="Times New Roman" w:hAnsi="Times New Roman"/>
+          <w:sz w:val="28"/>
+          <w:szCs w:val="28"/>
+        </w:rPr>
+      </w:pPr>
+      <w:r>
+        <w:rPr>
+          <w:rFonts w:ascii="Times New Roman" w:hAnsi="Times New Roman"/>
           <w:sz w:val="28"/>
           <w:szCs w:val="28"/>
         </w:rPr>
         <w:lastRenderedPageBreak/>
         <w:drawing>
-          <wp:inline distT="0" distB="0" distL="0" distR="0" wp14:anchorId="2EC12CB7" wp14:editId="43DD47DD">
-            <wp:extent cx="5934903" cy="3524742"/>
-            <wp:effectExtent l="0" t="0" r="8890" b="0"/>
-            <wp:docPr id="22" name="Picture 22"/>
+          <wp:inline distT="0" distB="0" distL="0" distR="0" wp14:anchorId="2C3304E1" wp14:editId="7E8597BF">
+            <wp:extent cx="6108970" cy="3186862"/>
+            <wp:effectExtent l="0" t="0" r="6350" b="0"/>
+            <wp:docPr id="9" name="Picture 9"/>
             <wp:cNvGraphicFramePr>
               <a:graphicFrameLocks xmlns:a="http://schemas.openxmlformats.org/drawingml/2006/main" noChangeAspect="1"/>
             </wp:cNvGraphicFramePr>
@@ -1792,7 +1632,7 @@
                   <pic:spPr>
                     <a:xfrm>
                       <a:off x="0" y="0"/>
-                      <a:ext cx="5934903" cy="3524742"/>
+                      <a:ext cx="6119921" cy="3192575"/>
                     </a:xfrm>
                     <a:prstGeom prst="rect">
                       <a:avLst/>
@@ -1804,16 +1644,6 @@
           </wp:inline>
         </w:drawing>
       </w:r>
-    </w:p>
-    <w:p>
-      <w:pPr>
-        <w:pStyle w:val="ListParagraph"/>
-        <w:rPr>
-          <w:rFonts w:ascii="Times New Roman" w:hAnsi="Times New Roman"/>
-          <w:sz w:val="28"/>
-          <w:szCs w:val="28"/>
-        </w:rPr>
-      </w:pPr>
     </w:p>
     <w:p>
       <w:pPr>
@@ -3400,24 +3230,17 @@
           <w:szCs w:val="28"/>
         </w:rPr>
       </w:pPr>
-    </w:p>
-    <w:p>
-      <w:pPr>
-        <w:rPr>
-          <w:rFonts w:ascii="Times New Roman" w:hAnsi="Times New Roman" w:cs="Times New Roman"/>
-          <w:sz w:val="28"/>
-          <w:szCs w:val="28"/>
-        </w:rPr>
-      </w:pPr>
-      <w:r>
-        <w:rPr>
-          <w:noProof/>
+      <w:r>
+        <w:rPr>
+          <w:rFonts w:ascii="Times New Roman" w:hAnsi="Times New Roman" w:cs="Times New Roman"/>
+          <w:sz w:val="28"/>
+          <w:szCs w:val="28"/>
         </w:rPr>
         <w:drawing>
-          <wp:inline distT="0" distB="0" distL="0" distR="0" wp14:anchorId="3619784A" wp14:editId="0A286EF3">
-            <wp:extent cx="5772956" cy="3486637"/>
-            <wp:effectExtent l="0" t="0" r="0" b="0"/>
-            <wp:docPr id="3" name="Picture 3"/>
+          <wp:inline distT="0" distB="0" distL="0" distR="0" wp14:anchorId="5FB0D3CE" wp14:editId="22FBFE9F">
+            <wp:extent cx="5937915" cy="3586264"/>
+            <wp:effectExtent l="0" t="0" r="5715" b="0"/>
+            <wp:docPr id="10" name="Picture 10"/>
             <wp:cNvGraphicFramePr>
               <a:graphicFrameLocks xmlns:a="http://schemas.openxmlformats.org/drawingml/2006/main" noChangeAspect="1"/>
             </wp:cNvGraphicFramePr>
@@ -3437,7 +3260,7 @@
                   <pic:spPr>
                     <a:xfrm>
                       <a:off x="0" y="0"/>
-                      <a:ext cx="5772956" cy="3486637"/>
+                      <a:ext cx="5954185" cy="3596090"/>
                     </a:xfrm>
                     <a:prstGeom prst="rect">
                       <a:avLst/>
@@ -3458,15 +3281,6 @@
           <w:szCs w:val="28"/>
         </w:rPr>
       </w:pPr>
-    </w:p>
-    <w:p>
-      <w:pPr>
-        <w:rPr>
-          <w:rFonts w:ascii="Times New Roman" w:hAnsi="Times New Roman" w:cs="Times New Roman"/>
-          <w:sz w:val="28"/>
-          <w:szCs w:val="28"/>
-        </w:rPr>
-      </w:pPr>
       <w:r>
         <w:rPr>
           <w:rFonts w:ascii="Times New Roman" w:hAnsi="Times New Roman" w:cs="Times New Roman"/>
@@ -3511,16 +3325,14 @@
       <w:r>
         <w:rPr>
           <w:rFonts w:ascii="Times New Roman" w:hAnsi="Times New Roman" w:cs="Times New Roman"/>
-          <w:noProof/>
-          <w:sz w:val="28"/>
-          <w:szCs w:val="28"/>
-        </w:rPr>
-        <w:lastRenderedPageBreak/>
+          <w:sz w:val="28"/>
+          <w:szCs w:val="28"/>
+        </w:rPr>
         <w:drawing>
-          <wp:inline distT="0" distB="0" distL="0" distR="0" wp14:anchorId="42517680" wp14:editId="1977ACE3">
-            <wp:extent cx="5943600" cy="1390650"/>
-            <wp:effectExtent l="0" t="0" r="0" b="0"/>
-            <wp:docPr id="4" name="Picture 4"/>
+          <wp:inline distT="0" distB="0" distL="0" distR="0" wp14:anchorId="39DBBD67" wp14:editId="30817F2C">
+            <wp:extent cx="5959192" cy="1394298"/>
+            <wp:effectExtent l="0" t="0" r="3810" b="0"/>
+            <wp:docPr id="11" name="Picture 11"/>
             <wp:cNvGraphicFramePr>
               <a:graphicFrameLocks xmlns:a="http://schemas.openxmlformats.org/drawingml/2006/main" noChangeAspect="1"/>
             </wp:cNvGraphicFramePr>
@@ -3540,7 +3352,7 @@
                   <pic:spPr>
                     <a:xfrm>
                       <a:off x="0" y="0"/>
-                      <a:ext cx="5943600" cy="1390650"/>
+                      <a:ext cx="5978927" cy="1398916"/>
                     </a:xfrm>
                     <a:prstGeom prst="rect">
                       <a:avLst/>
@@ -3561,21 +3373,13 @@
           <w:szCs w:val="28"/>
         </w:rPr>
       </w:pPr>
-    </w:p>
-    <w:p>
-      <w:pPr>
-        <w:rPr>
-          <w:rFonts w:ascii="Times New Roman" w:hAnsi="Times New Roman" w:cs="Times New Roman"/>
-          <w:sz w:val="28"/>
-          <w:szCs w:val="28"/>
-        </w:rPr>
-      </w:pPr>
-      <w:r>
-        <w:rPr>
-          <w:rFonts w:ascii="Times New Roman" w:hAnsi="Times New Roman" w:cs="Times New Roman"/>
-          <w:sz w:val="28"/>
-          <w:szCs w:val="28"/>
-        </w:rPr>
+      <w:r>
+        <w:rPr>
+          <w:rFonts w:ascii="Times New Roman" w:hAnsi="Times New Roman" w:cs="Times New Roman"/>
+          <w:sz w:val="28"/>
+          <w:szCs w:val="28"/>
+        </w:rPr>
+        <w:lastRenderedPageBreak/>
         <w:t>1</w:t>
       </w:r>
       <w:r>
@@ -3656,15 +3460,14 @@
       <w:r>
         <w:rPr>
           <w:rFonts w:ascii="Times New Roman" w:hAnsi="Times New Roman" w:cs="Times New Roman"/>
-          <w:noProof/>
           <w:sz w:val="28"/>
           <w:szCs w:val="28"/>
         </w:rPr>
         <w:drawing>
-          <wp:inline distT="0" distB="0" distL="0" distR="0" wp14:anchorId="44D849E3" wp14:editId="2B701339">
-            <wp:extent cx="5943600" cy="3580765"/>
-            <wp:effectExtent l="0" t="0" r="0" b="635"/>
-            <wp:docPr id="23" name="Picture 23"/>
+          <wp:inline distT="0" distB="0" distL="0" distR="0" wp14:anchorId="26E16541" wp14:editId="78FE6564">
+            <wp:extent cx="5920902" cy="3567723"/>
+            <wp:effectExtent l="0" t="0" r="3810" b="0"/>
+            <wp:docPr id="12" name="Picture 12"/>
             <wp:cNvGraphicFramePr>
               <a:graphicFrameLocks xmlns:a="http://schemas.openxmlformats.org/drawingml/2006/main" noChangeAspect="1"/>
             </wp:cNvGraphicFramePr>
@@ -3684,7 +3487,7 @@
                   <pic:spPr>
                     <a:xfrm>
                       <a:off x="0" y="0"/>
-                      <a:ext cx="5943600" cy="3580765"/>
+                      <a:ext cx="5933464" cy="3575293"/>
                     </a:xfrm>
                     <a:prstGeom prst="rect">
                       <a:avLst/>
@@ -3732,7 +3535,6 @@
           <w:sz w:val="28"/>
           <w:szCs w:val="28"/>
         </w:rPr>
-        <w:lastRenderedPageBreak/>
         <w:drawing>
           <wp:inline distT="0" distB="0" distL="0" distR="0" wp14:anchorId="7D384A53" wp14:editId="73884FE1">
             <wp:extent cx="3810532" cy="1695687"/>
@@ -3832,23 +3634,13 @@
         </w:rPr>
         <w:t xml:space="preserve">. </w:t>
       </w:r>
-      <w:proofErr w:type="gramStart"/>
-      <w:r>
-        <w:rPr>
-          <w:rFonts w:ascii="Times New Roman" w:hAnsi="Times New Roman" w:cs="Times New Roman"/>
-          <w:sz w:val="28"/>
-          <w:szCs w:val="28"/>
-        </w:rPr>
-        <w:t>Clicking</w:t>
-      </w:r>
-      <w:proofErr w:type="gramEnd"/>
-      <w:r>
-        <w:rPr>
-          <w:rFonts w:ascii="Times New Roman" w:hAnsi="Times New Roman" w:cs="Times New Roman"/>
-          <w:sz w:val="28"/>
-          <w:szCs w:val="28"/>
-        </w:rPr>
-        <w:t xml:space="preserve"> on </w:t>
+      <w:r>
+        <w:rPr>
+          <w:rFonts w:ascii="Times New Roman" w:hAnsi="Times New Roman" w:cs="Times New Roman"/>
+          <w:sz w:val="28"/>
+          <w:szCs w:val="28"/>
+        </w:rPr>
+        <w:t xml:space="preserve">Clicking on </w:t>
       </w:r>
       <w:r>
         <w:rPr>
@@ -3883,6 +3675,7 @@
           <w:sz w:val="28"/>
           <w:szCs w:val="28"/>
         </w:rPr>
+        <w:lastRenderedPageBreak/>
         <w:drawing>
           <wp:inline distT="0" distB="0" distL="0" distR="0" wp14:anchorId="2B181BC5" wp14:editId="774108CA">
             <wp:extent cx="5943600" cy="2600325"/>
@@ -3987,7 +3780,6 @@
         <w:rPr>
           <w:noProof/>
         </w:rPr>
-        <w:lastRenderedPageBreak/>
         <w:drawing>
           <wp:inline distT="0" distB="0" distL="0" distR="0" wp14:anchorId="2EF9257D" wp14:editId="31D0B24C">
             <wp:extent cx="5943600" cy="2600325"/>
@@ -4113,7 +3905,16 @@
           <w:sz w:val="28"/>
           <w:szCs w:val="28"/>
         </w:rPr>
-        <w:t xml:space="preserve"> updating.  Thus the Client Publisher Console requires the reduction report to be reviewed</w:t>
+        <w:t xml:space="preserve"> updating.  Thus the Client Publisher Console requires the </w:t>
+      </w:r>
+      <w:r>
+        <w:rPr>
+          <w:rFonts w:ascii="Times New Roman" w:hAnsi="Times New Roman" w:cs="Times New Roman"/>
+          <w:sz w:val="28"/>
+          <w:szCs w:val="28"/>
+        </w:rPr>
+        <w:lastRenderedPageBreak/>
+        <w:t>reduction report to be reviewed</w:t>
       </w:r>
       <w:r>
         <w:rPr>
@@ -4199,28 +4000,17 @@
           <w:szCs w:val="28"/>
         </w:rPr>
       </w:pPr>
-    </w:p>
-    <w:p>
-      <w:pPr>
-        <w:rPr>
-          <w:rFonts w:ascii="Times New Roman" w:hAnsi="Times New Roman" w:cs="Times New Roman"/>
-          <w:sz w:val="28"/>
-          <w:szCs w:val="28"/>
-        </w:rPr>
-      </w:pPr>
-      <w:r>
-        <w:rPr>
-          <w:rFonts w:ascii="Times New Roman" w:hAnsi="Times New Roman" w:cs="Times New Roman"/>
-          <w:noProof/>
-          <w:sz w:val="28"/>
-          <w:szCs w:val="28"/>
-        </w:rPr>
-        <w:lastRenderedPageBreak/>
+      <w:r>
+        <w:rPr>
+          <w:rFonts w:ascii="Times New Roman" w:hAnsi="Times New Roman" w:cs="Times New Roman"/>
+          <w:sz w:val="28"/>
+          <w:szCs w:val="28"/>
+        </w:rPr>
         <w:drawing>
-          <wp:inline distT="0" distB="0" distL="0" distR="0" wp14:anchorId="5BFC4932" wp14:editId="29D6D5BA">
-            <wp:extent cx="5943600" cy="3676015"/>
-            <wp:effectExtent l="0" t="0" r="0" b="635"/>
-            <wp:docPr id="30" name="Picture 30"/>
+          <wp:inline distT="0" distB="0" distL="0" distR="0" wp14:anchorId="74871C5F" wp14:editId="7687B4BF">
+            <wp:extent cx="5872264" cy="3632523"/>
+            <wp:effectExtent l="0" t="0" r="0" b="6350"/>
+            <wp:docPr id="13" name="Picture 13"/>
             <wp:cNvGraphicFramePr>
               <a:graphicFrameLocks xmlns:a="http://schemas.openxmlformats.org/drawingml/2006/main" noChangeAspect="1"/>
             </wp:cNvGraphicFramePr>
@@ -4240,7 +4030,7 @@
                   <pic:spPr>
                     <a:xfrm>
                       <a:off x="0" y="0"/>
-                      <a:ext cx="5943600" cy="3676015"/>
+                      <a:ext cx="5877834" cy="3635968"/>
                     </a:xfrm>
                     <a:prstGeom prst="rect">
                       <a:avLst/>
@@ -4485,11 +4275,6 @@
     </w:p>
     <w:p>
       <w:pPr>
-        <w:pStyle w:val="Heading2"/>
-      </w:pPr>
-    </w:p>
-    <w:p>
-      <w:pPr>
         <w:spacing w:before="100" w:beforeAutospacing="1" w:after="100" w:afterAutospacing="1" w:line="240" w:lineRule="auto"/>
         <w:outlineLvl w:val="1"/>
         <w:rPr>
@@ -4498,6 +4283,8 @@
           <w:szCs w:val="28"/>
         </w:rPr>
       </w:pPr>
+      <w:bookmarkStart w:id="0" w:name="_GoBack"/>
+      <w:bookmarkEnd w:id="0"/>
     </w:p>
     <w:sectPr>
       <w:headerReference w:type="default" r:id="rId25"/>
@@ -4512,7 +4299,7 @@
 </file>
 
 <file path=word/endnotes.xml><?xml version="1.0" encoding="utf-8"?>
-<w:endnotes xmlns:wpc="http://schemas.microsoft.com/office/word/2010/wordprocessingCanvas" xmlns:mc="http://schemas.openxmlformats.org/markup-compatibility/2006" xmlns:o="urn:schemas-microsoft-com:office:office" xmlns:r="http://schemas.openxmlformats.org/officeDocument/2006/relationships" xmlns:m="http://schemas.openxmlformats.org/officeDocument/2006/math" xmlns:v="urn:schemas-microsoft-com:vml" xmlns:wp14="http://schemas.microsoft.com/office/word/2010/wordprocessingDrawing" xmlns:wp="http://schemas.openxmlformats.org/drawingml/2006/wordprocessingDrawing" xmlns:w10="urn:schemas-microsoft-com:office:word" xmlns:w="http://schemas.openxmlformats.org/wordprocessingml/2006/main" xmlns:w14="http://schemas.microsoft.com/office/word/2010/wordml" xmlns:w15="http://schemas.microsoft.com/office/word/2012/wordml" xmlns:wpg="http://schemas.microsoft.com/office/word/2010/wordprocessingGroup" xmlns:wpi="http://schemas.microsoft.com/office/word/2010/wordprocessingInk" xmlns:wne="http://schemas.microsoft.com/office/word/2006/wordml" xmlns:wps="http://schemas.microsoft.com/office/word/2010/wordprocessingShape" mc:Ignorable="w14 w15 wp14">
+<w:endnotes xmlns:wpc="http://schemas.microsoft.com/office/word/2010/wordprocessingCanvas" xmlns:cx="http://schemas.microsoft.com/office/drawing/2014/chartex" xmlns:cx1="http://schemas.microsoft.com/office/drawing/2015/9/8/chartex" xmlns:mc="http://schemas.openxmlformats.org/markup-compatibility/2006" xmlns:o="urn:schemas-microsoft-com:office:office" xmlns:r="http://schemas.openxmlformats.org/officeDocument/2006/relationships" xmlns:m="http://schemas.openxmlformats.org/officeDocument/2006/math" xmlns:v="urn:schemas-microsoft-com:vml" xmlns:wp14="http://schemas.microsoft.com/office/word/2010/wordprocessingDrawing" xmlns:wp="http://schemas.openxmlformats.org/drawingml/2006/wordprocessingDrawing" xmlns:w10="urn:schemas-microsoft-com:office:word" xmlns:w="http://schemas.openxmlformats.org/wordprocessingml/2006/main" xmlns:w14="http://schemas.microsoft.com/office/word/2010/wordml" xmlns:w15="http://schemas.microsoft.com/office/word/2012/wordml" xmlns:w16se="http://schemas.microsoft.com/office/word/2015/wordml/symex" xmlns:wpg="http://schemas.microsoft.com/office/word/2010/wordprocessingGroup" xmlns:wpi="http://schemas.microsoft.com/office/word/2010/wordprocessingInk" xmlns:wne="http://schemas.microsoft.com/office/word/2006/wordml" xmlns:wps="http://schemas.microsoft.com/office/word/2010/wordprocessingShape" mc:Ignorable="w14 w15 w16se wp14">
   <w:endnote w:type="separator" w:id="-1">
     <w:p>
       <w:pPr>
@@ -4537,7 +4324,7 @@
 </file>
 
 <file path=word/footer1.xml><?xml version="1.0" encoding="utf-8"?>
-<w:ftr xmlns:wpc="http://schemas.microsoft.com/office/word/2010/wordprocessingCanvas" xmlns:mc="http://schemas.openxmlformats.org/markup-compatibility/2006" xmlns:o="urn:schemas-microsoft-com:office:office" xmlns:r="http://schemas.openxmlformats.org/officeDocument/2006/relationships" xmlns:m="http://schemas.openxmlformats.org/officeDocument/2006/math" xmlns:v="urn:schemas-microsoft-com:vml" xmlns:wp14="http://schemas.microsoft.com/office/word/2010/wordprocessingDrawing" xmlns:wp="http://schemas.openxmlformats.org/drawingml/2006/wordprocessingDrawing" xmlns:w10="urn:schemas-microsoft-com:office:word" xmlns:w="http://schemas.openxmlformats.org/wordprocessingml/2006/main" xmlns:w14="http://schemas.microsoft.com/office/word/2010/wordml" xmlns:w15="http://schemas.microsoft.com/office/word/2012/wordml" xmlns:wpg="http://schemas.microsoft.com/office/word/2010/wordprocessingGroup" xmlns:wpi="http://schemas.microsoft.com/office/word/2010/wordprocessingInk" xmlns:wne="http://schemas.microsoft.com/office/word/2006/wordml" xmlns:wps="http://schemas.microsoft.com/office/word/2010/wordprocessingShape" mc:Ignorable="w14 w15 wp14">
+<w:ftr xmlns:wpc="http://schemas.microsoft.com/office/word/2010/wordprocessingCanvas" xmlns:cx="http://schemas.microsoft.com/office/drawing/2014/chartex" xmlns:cx1="http://schemas.microsoft.com/office/drawing/2015/9/8/chartex" xmlns:mc="http://schemas.openxmlformats.org/markup-compatibility/2006" xmlns:o="urn:schemas-microsoft-com:office:office" xmlns:r="http://schemas.openxmlformats.org/officeDocument/2006/relationships" xmlns:m="http://schemas.openxmlformats.org/officeDocument/2006/math" xmlns:v="urn:schemas-microsoft-com:vml" xmlns:wp14="http://schemas.microsoft.com/office/word/2010/wordprocessingDrawing" xmlns:wp="http://schemas.openxmlformats.org/drawingml/2006/wordprocessingDrawing" xmlns:w10="urn:schemas-microsoft-com:office:word" xmlns:w="http://schemas.openxmlformats.org/wordprocessingml/2006/main" xmlns:w14="http://schemas.microsoft.com/office/word/2010/wordml" xmlns:w15="http://schemas.microsoft.com/office/word/2012/wordml" xmlns:w16se="http://schemas.microsoft.com/office/word/2015/wordml/symex" xmlns:wpg="http://schemas.microsoft.com/office/word/2010/wordprocessingGroup" xmlns:wpi="http://schemas.microsoft.com/office/word/2010/wordprocessingInk" xmlns:wne="http://schemas.microsoft.com/office/word/2006/wordml" xmlns:wps="http://schemas.microsoft.com/office/word/2010/wordprocessingShape" mc:Ignorable="w14 w15 w16se wp14">
   <w:p>
     <w:pPr>
       <w:pStyle w:val="Footer"/>
@@ -4637,7 +4424,7 @@
                               <w:noProof/>
                               <w:szCs w:val="72"/>
                             </w:rPr>
-                            <w:t>14</w:t>
+                            <w:t>13</w:t>
                           </w:r>
                           <w:r>
                             <w:rPr>
@@ -4674,7 +4461,7 @@
                               <w:noProof/>
                               <w:szCs w:val="72"/>
                             </w:rPr>
-                            <w:t>14</w:t>
+                            <w:t>13</w:t>
                           </w:r>
                           <w:r>
                             <w:rPr>
@@ -4752,7 +4539,7 @@
                         <w:noProof/>
                         <w:szCs w:val="72"/>
                       </w:rPr>
-                      <w:t>14</w:t>
+                      <w:t>13</w:t>
                     </w:r>
                     <w:r>
                       <w:rPr>
@@ -4789,7 +4576,7 @@
                         <w:noProof/>
                         <w:szCs w:val="72"/>
                       </w:rPr>
-                      <w:t>14</w:t>
+                      <w:t>13</w:t>
                     </w:r>
                     <w:r>
                       <w:rPr>
@@ -4826,27 +4613,7 @@
             <w:sz w:val="27"/>
             <w:szCs w:val="27"/>
           </w:rPr>
-          <w:t xml:space="preserve">© 2017 </w:t>
-        </w:r>
-        <w:proofErr w:type="spellStart"/>
-        <w:r>
-          <w:rPr>
-            <w:rFonts w:ascii="Times New Roman" w:hAnsi="Times New Roman"/>
-            <w:color w:val="000000"/>
-            <w:sz w:val="27"/>
-            <w:szCs w:val="27"/>
-          </w:rPr>
-          <w:t>Milliman</w:t>
-        </w:r>
-        <w:proofErr w:type="spellEnd"/>
-        <w:r>
-          <w:rPr>
-            <w:rFonts w:ascii="Times New Roman" w:hAnsi="Times New Roman"/>
-            <w:color w:val="000000"/>
-            <w:sz w:val="27"/>
-            <w:szCs w:val="27"/>
-          </w:rPr>
-          <w:t xml:space="preserve">, Inc. </w:t>
+          <w:t xml:space="preserve">© 2017 Milliman, Inc. </w:t>
         </w:r>
       </w:sdtContent>
     </w:sdt>
@@ -4860,7 +4627,7 @@
 </file>
 
 <file path=word/footnotes.xml><?xml version="1.0" encoding="utf-8"?>
-<w:footnotes xmlns:wpc="http://schemas.microsoft.com/office/word/2010/wordprocessingCanvas" xmlns:mc="http://schemas.openxmlformats.org/markup-compatibility/2006" xmlns:o="urn:schemas-microsoft-com:office:office" xmlns:r="http://schemas.openxmlformats.org/officeDocument/2006/relationships" xmlns:m="http://schemas.openxmlformats.org/officeDocument/2006/math" xmlns:v="urn:schemas-microsoft-com:vml" xmlns:wp14="http://schemas.microsoft.com/office/word/2010/wordprocessingDrawing" xmlns:wp="http://schemas.openxmlformats.org/drawingml/2006/wordprocessingDrawing" xmlns:w10="urn:schemas-microsoft-com:office:word" xmlns:w="http://schemas.openxmlformats.org/wordprocessingml/2006/main" xmlns:w14="http://schemas.microsoft.com/office/word/2010/wordml" xmlns:w15="http://schemas.microsoft.com/office/word/2012/wordml" xmlns:wpg="http://schemas.microsoft.com/office/word/2010/wordprocessingGroup" xmlns:wpi="http://schemas.microsoft.com/office/word/2010/wordprocessingInk" xmlns:wne="http://schemas.microsoft.com/office/word/2006/wordml" xmlns:wps="http://schemas.microsoft.com/office/word/2010/wordprocessingShape" mc:Ignorable="w14 w15 wp14">
+<w:footnotes xmlns:wpc="http://schemas.microsoft.com/office/word/2010/wordprocessingCanvas" xmlns:cx="http://schemas.microsoft.com/office/drawing/2014/chartex" xmlns:cx1="http://schemas.microsoft.com/office/drawing/2015/9/8/chartex" xmlns:mc="http://schemas.openxmlformats.org/markup-compatibility/2006" xmlns:o="urn:schemas-microsoft-com:office:office" xmlns:r="http://schemas.openxmlformats.org/officeDocument/2006/relationships" xmlns:m="http://schemas.openxmlformats.org/officeDocument/2006/math" xmlns:v="urn:schemas-microsoft-com:vml" xmlns:wp14="http://schemas.microsoft.com/office/word/2010/wordprocessingDrawing" xmlns:wp="http://schemas.openxmlformats.org/drawingml/2006/wordprocessingDrawing" xmlns:w10="urn:schemas-microsoft-com:office:word" xmlns:w="http://schemas.openxmlformats.org/wordprocessingml/2006/main" xmlns:w14="http://schemas.microsoft.com/office/word/2010/wordml" xmlns:w15="http://schemas.microsoft.com/office/word/2012/wordml" xmlns:w16se="http://schemas.microsoft.com/office/word/2015/wordml/symex" xmlns:wpg="http://schemas.microsoft.com/office/word/2010/wordprocessingGroup" xmlns:wpi="http://schemas.microsoft.com/office/word/2010/wordprocessingInk" xmlns:wne="http://schemas.microsoft.com/office/word/2006/wordml" xmlns:wps="http://schemas.microsoft.com/office/word/2010/wordprocessingShape" mc:Ignorable="w14 w15 w16se wp14">
   <w:footnote w:type="separator" w:id="-1">
     <w:p>
       <w:pPr>
@@ -4885,7 +4652,7 @@
 </file>
 
 <file path=word/header1.xml><?xml version="1.0" encoding="utf-8"?>
-<w:hdr xmlns:wpc="http://schemas.microsoft.com/office/word/2010/wordprocessingCanvas" xmlns:mc="http://schemas.openxmlformats.org/markup-compatibility/2006" xmlns:o="urn:schemas-microsoft-com:office:office" xmlns:r="http://schemas.openxmlformats.org/officeDocument/2006/relationships" xmlns:m="http://schemas.openxmlformats.org/officeDocument/2006/math" xmlns:v="urn:schemas-microsoft-com:vml" xmlns:wp14="http://schemas.microsoft.com/office/word/2010/wordprocessingDrawing" xmlns:wp="http://schemas.openxmlformats.org/drawingml/2006/wordprocessingDrawing" xmlns:w10="urn:schemas-microsoft-com:office:word" xmlns:w="http://schemas.openxmlformats.org/wordprocessingml/2006/main" xmlns:w14="http://schemas.microsoft.com/office/word/2010/wordml" xmlns:w15="http://schemas.microsoft.com/office/word/2012/wordml" xmlns:wpg="http://schemas.microsoft.com/office/word/2010/wordprocessingGroup" xmlns:wpi="http://schemas.microsoft.com/office/word/2010/wordprocessingInk" xmlns:wne="http://schemas.microsoft.com/office/word/2006/wordml" xmlns:wps="http://schemas.microsoft.com/office/word/2010/wordprocessingShape" mc:Ignorable="w14 w15 wp14">
+<w:hdr xmlns:wpc="http://schemas.microsoft.com/office/word/2010/wordprocessingCanvas" xmlns:cx="http://schemas.microsoft.com/office/drawing/2014/chartex" xmlns:cx1="http://schemas.microsoft.com/office/drawing/2015/9/8/chartex" xmlns:mc="http://schemas.openxmlformats.org/markup-compatibility/2006" xmlns:o="urn:schemas-microsoft-com:office:office" xmlns:r="http://schemas.openxmlformats.org/officeDocument/2006/relationships" xmlns:m="http://schemas.openxmlformats.org/officeDocument/2006/math" xmlns:v="urn:schemas-microsoft-com:vml" xmlns:wp14="http://schemas.microsoft.com/office/word/2010/wordprocessingDrawing" xmlns:wp="http://schemas.openxmlformats.org/drawingml/2006/wordprocessingDrawing" xmlns:w10="urn:schemas-microsoft-com:office:word" xmlns:w="http://schemas.openxmlformats.org/wordprocessingml/2006/main" xmlns:w14="http://schemas.microsoft.com/office/word/2010/wordml" xmlns:w15="http://schemas.microsoft.com/office/word/2012/wordml" xmlns:w16se="http://schemas.microsoft.com/office/word/2015/wordml/symex" xmlns:wpg="http://schemas.microsoft.com/office/word/2010/wordprocessingGroup" xmlns:wpi="http://schemas.microsoft.com/office/word/2010/wordprocessingInk" xmlns:wne="http://schemas.microsoft.com/office/word/2006/wordml" xmlns:wps="http://schemas.microsoft.com/office/word/2010/wordprocessingShape" mc:Ignorable="w14 w15 w16se wp14">
   <w:p>
     <w:pPr>
       <w:pStyle w:val="Header"/>
@@ -4945,7 +4712,7 @@
 </file>
 
 <file path=word/numbering.xml><?xml version="1.0" encoding="utf-8"?>
-<w:numbering xmlns:wpc="http://schemas.microsoft.com/office/word/2010/wordprocessingCanvas" xmlns:mc="http://schemas.openxmlformats.org/markup-compatibility/2006" xmlns:o="urn:schemas-microsoft-com:office:office" xmlns:r="http://schemas.openxmlformats.org/officeDocument/2006/relationships" xmlns:m="http://schemas.openxmlformats.org/officeDocument/2006/math" xmlns:v="urn:schemas-microsoft-com:vml" xmlns:wp14="http://schemas.microsoft.com/office/word/2010/wordprocessingDrawing" xmlns:wp="http://schemas.openxmlformats.org/drawingml/2006/wordprocessingDrawing" xmlns:w10="urn:schemas-microsoft-com:office:word" xmlns:w="http://schemas.openxmlformats.org/wordprocessingml/2006/main" xmlns:w14="http://schemas.microsoft.com/office/word/2010/wordml" xmlns:w15="http://schemas.microsoft.com/office/word/2012/wordml" xmlns:wpg="http://schemas.microsoft.com/office/word/2010/wordprocessingGroup" xmlns:wpi="http://schemas.microsoft.com/office/word/2010/wordprocessingInk" xmlns:wne="http://schemas.microsoft.com/office/word/2006/wordml" xmlns:wps="http://schemas.microsoft.com/office/word/2010/wordprocessingShape" mc:Ignorable="w14 w15 wp14">
+<w:numbering xmlns:wpc="http://schemas.microsoft.com/office/word/2010/wordprocessingCanvas" xmlns:cx="http://schemas.microsoft.com/office/drawing/2014/chartex" xmlns:cx1="http://schemas.microsoft.com/office/drawing/2015/9/8/chartex" xmlns:mc="http://schemas.openxmlformats.org/markup-compatibility/2006" xmlns:o="urn:schemas-microsoft-com:office:office" xmlns:r="http://schemas.openxmlformats.org/officeDocument/2006/relationships" xmlns:m="http://schemas.openxmlformats.org/officeDocument/2006/math" xmlns:v="urn:schemas-microsoft-com:vml" xmlns:wp14="http://schemas.microsoft.com/office/word/2010/wordprocessingDrawing" xmlns:wp="http://schemas.openxmlformats.org/drawingml/2006/wordprocessingDrawing" xmlns:w10="urn:schemas-microsoft-com:office:word" xmlns:w="http://schemas.openxmlformats.org/wordprocessingml/2006/main" xmlns:w14="http://schemas.microsoft.com/office/word/2010/wordml" xmlns:w15="http://schemas.microsoft.com/office/word/2012/wordml" xmlns:w16se="http://schemas.microsoft.com/office/word/2015/wordml/symex" xmlns:wpg="http://schemas.microsoft.com/office/word/2010/wordprocessingGroup" xmlns:wpi="http://schemas.microsoft.com/office/word/2010/wordprocessingInk" xmlns:wne="http://schemas.microsoft.com/office/word/2006/wordml" xmlns:wps="http://schemas.microsoft.com/office/word/2010/wordprocessingShape" mc:Ignorable="w14 w15 w16se wp14">
   <w:abstractNum w:abstractNumId="0" w15:restartNumberingAfterBreak="0">
     <w:nsid w:val="02355363"/>
     <w:multiLevelType w:val="hybridMultilevel"/>
@@ -6796,7 +6563,7 @@
 </file>
 
 <file path=word/styles.xml><?xml version="1.0" encoding="utf-8"?>
-<w:styles xmlns:mc="http://schemas.openxmlformats.org/markup-compatibility/2006" xmlns:r="http://schemas.openxmlformats.org/officeDocument/2006/relationships" xmlns:w="http://schemas.openxmlformats.org/wordprocessingml/2006/main" xmlns:w14="http://schemas.microsoft.com/office/word/2010/wordml" xmlns:w15="http://schemas.microsoft.com/office/word/2012/wordml" mc:Ignorable="w14 w15">
+<w:styles xmlns:mc="http://schemas.openxmlformats.org/markup-compatibility/2006" xmlns:r="http://schemas.openxmlformats.org/officeDocument/2006/relationships" xmlns:w="http://schemas.openxmlformats.org/wordprocessingml/2006/main" xmlns:w14="http://schemas.microsoft.com/office/word/2010/wordml" xmlns:w15="http://schemas.microsoft.com/office/word/2012/wordml" xmlns:w16se="http://schemas.microsoft.com/office/word/2015/wordml/symex" mc:Ignorable="w14 w15 w16se">
   <w:docDefaults>
     <w:rPrDefault>
       <w:rPr>

</xml_diff>